<commit_message>
Added radial growth doesn't finish running 🤔
</commit_message>
<xml_diff>
--- a/Explanation.docx
+++ b/Explanation.docx
@@ -2382,7 +2382,7 @@
         <w:rPr>
           <w:rFonts w:ascii="Times New Roman" w:hAnsi="Times New Roman" w:cs="Times New Roman"/>
         </w:rPr>
-        <w:t xml:space="preserve">And decreases by </w:t>
+        <w:t>The change in concentration can be found by the following equation</w:t>
       </w:r>
     </w:p>
     <w:p>
@@ -2423,7 +2423,7 @@
                     <w:rPr>
                       <w:rFonts w:ascii="Cambria Math" w:hAnsi="Cambria Math" w:cs="Times New Roman"/>
                     </w:rPr>
-                    <m:t>N</m:t>
+                    <m:t>C</m:t>
                   </m:r>
                 </m:e>
                 <m:sub>
@@ -2431,7 +2431,7 @@
                     <w:rPr>
                       <w:rFonts w:ascii="Cambria Math" w:hAnsi="Cambria Math" w:cs="Times New Roman"/>
                     </w:rPr>
-                    <m:t>o</m:t>
+                    <m:t>i</m:t>
                   </m:r>
                 </m:sub>
               </m:sSub>
@@ -2449,7 +2449,990 @@
             <w:rPr>
               <w:rFonts w:ascii="Cambria Math" w:hAnsi="Cambria Math" w:cs="Times New Roman"/>
             </w:rPr>
-            <m:t>= -</m:t>
+            <m:t>=</m:t>
+          </m:r>
+          <m:f>
+            <m:fPr>
+              <m:ctrlPr>
+                <w:rPr>
+                  <w:rFonts w:ascii="Cambria Math" w:hAnsi="Cambria Math" w:cs="Times New Roman"/>
+                  <w:i/>
+                </w:rPr>
+              </m:ctrlPr>
+            </m:fPr>
+            <m:num>
+              <m:r>
+                <w:rPr>
+                  <w:rFonts w:ascii="Cambria Math" w:hAnsi="Cambria Math" w:cs="Times New Roman"/>
+                </w:rPr>
+                <m:t>-</m:t>
+              </m:r>
+              <m:f>
+                <m:fPr>
+                  <m:ctrlPr>
+                    <w:rPr>
+                      <w:rFonts w:ascii="Cambria Math" w:hAnsi="Cambria Math" w:cs="Times New Roman"/>
+                      <w:i/>
+                    </w:rPr>
+                  </m:ctrlPr>
+                </m:fPr>
+                <m:num>
+                  <m:r>
+                    <w:rPr>
+                      <w:rFonts w:ascii="Cambria Math" w:hAnsi="Cambria Math" w:cs="Times New Roman"/>
+                    </w:rPr>
+                    <m:t>dN</m:t>
+                  </m:r>
+                </m:num>
+                <m:den>
+                  <m:r>
+                    <w:rPr>
+                      <w:rFonts w:ascii="Cambria Math" w:hAnsi="Cambria Math" w:cs="Times New Roman"/>
+                    </w:rPr>
+                    <m:t>dt</m:t>
+                  </m:r>
+                </m:den>
+              </m:f>
+              <m:sSub>
+                <m:sSubPr>
+                  <m:ctrlPr>
+                    <w:rPr>
+                      <w:rFonts w:ascii="Cambria Math" w:hAnsi="Cambria Math" w:cs="Times New Roman"/>
+                      <w:i/>
+                    </w:rPr>
+                  </m:ctrlPr>
+                </m:sSubPr>
+                <m:e>
+                  <m:r>
+                    <w:rPr>
+                      <w:rFonts w:ascii="Cambria Math" w:hAnsi="Cambria Math" w:cs="Times New Roman"/>
+                    </w:rPr>
+                    <m:t>V</m:t>
+                  </m:r>
+                </m:e>
+                <m:sub>
+                  <m:r>
+                    <w:rPr>
+                      <w:rFonts w:ascii="Cambria Math" w:hAnsi="Cambria Math" w:cs="Times New Roman"/>
+                    </w:rPr>
+                    <m:t>crit</m:t>
+                  </m:r>
+                </m:sub>
+              </m:sSub>
+            </m:num>
+            <m:den>
+              <m:sSub>
+                <m:sSubPr>
+                  <m:ctrlPr>
+                    <w:rPr>
+                      <w:rFonts w:ascii="Cambria Math" w:hAnsi="Cambria Math" w:cs="Times New Roman"/>
+                      <w:i/>
+                    </w:rPr>
+                  </m:ctrlPr>
+                </m:sSubPr>
+                <m:e>
+                  <m:r>
+                    <w:rPr>
+                      <w:rFonts w:ascii="Cambria Math" w:hAnsi="Cambria Math" w:cs="Times New Roman"/>
+                    </w:rPr>
+                    <m:t>V</m:t>
+                  </m:r>
+                </m:e>
+                <m:sub>
+                  <m:r>
+                    <w:rPr>
+                      <w:rFonts w:ascii="Cambria Math" w:hAnsi="Cambria Math" w:cs="Times New Roman"/>
+                    </w:rPr>
+                    <m:t>l</m:t>
+                  </m:r>
+                </m:sub>
+              </m:sSub>
+              <m:r>
+                <w:rPr>
+                  <w:rFonts w:ascii="Cambria Math" w:hAnsi="Cambria Math" w:cs="Times New Roman"/>
+                </w:rPr>
+                <m:t xml:space="preserve"> </m:t>
+              </m:r>
+              <m:sSub>
+                <m:sSubPr>
+                  <m:ctrlPr>
+                    <w:rPr>
+                      <w:rFonts w:ascii="Cambria Math" w:hAnsi="Cambria Math" w:cs="Times New Roman"/>
+                      <w:i/>
+                    </w:rPr>
+                  </m:ctrlPr>
+                </m:sSubPr>
+                <m:e>
+                  <m:r>
+                    <w:rPr>
+                      <w:rFonts w:ascii="Cambria Math" w:hAnsi="Cambria Math" w:cs="Times New Roman"/>
+                    </w:rPr>
+                    <m:t>V</m:t>
+                  </m:r>
+                </m:e>
+                <m:sub>
+                  <m:r>
+                    <w:rPr>
+                      <w:rFonts w:ascii="Cambria Math" w:hAnsi="Cambria Math" w:cs="Times New Roman"/>
+                    </w:rPr>
+                    <m:t>elyte</m:t>
+                  </m:r>
+                </m:sub>
+              </m:sSub>
+            </m:den>
+          </m:f>
+        </m:oMath>
+      </m:oMathPara>
+    </w:p>
+    <w:p>
+      <w:pPr>
+        <w:rPr>
+          <w:rFonts w:ascii="Times New Roman" w:hAnsi="Times New Roman" w:cs="Times New Roman"/>
+        </w:rPr>
+      </w:pPr>
+      <w:r>
+        <w:rPr>
+          <w:rFonts w:ascii="Times New Roman" w:hAnsi="Times New Roman" w:cs="Times New Roman"/>
+        </w:rPr>
+        <w:t xml:space="preserve">Where </w:t>
+      </w:r>
+      <w:proofErr w:type="spellStart"/>
+      <w:r>
+        <w:rPr>
+          <w:rFonts w:ascii="Times New Roman" w:hAnsi="Times New Roman" w:cs="Times New Roman"/>
+        </w:rPr>
+        <w:t>V_crit</w:t>
+      </w:r>
+      <w:proofErr w:type="spellEnd"/>
+      <w:r>
+        <w:rPr>
+          <w:rFonts w:ascii="Times New Roman" w:hAnsi="Times New Roman" w:cs="Times New Roman"/>
+        </w:rPr>
+        <w:t xml:space="preserve"> is the volume of the hemisphere based on critical radius and </w:t>
+      </w:r>
+      <w:proofErr w:type="spellStart"/>
+      <w:r>
+        <w:rPr>
+          <w:rFonts w:ascii="Times New Roman" w:hAnsi="Times New Roman" w:cs="Times New Roman"/>
+        </w:rPr>
+        <w:t>V_elyte</w:t>
+      </w:r>
+      <w:proofErr w:type="spellEnd"/>
+      <w:r>
+        <w:rPr>
+          <w:rFonts w:ascii="Times New Roman" w:hAnsi="Times New Roman" w:cs="Times New Roman"/>
+        </w:rPr>
+        <w:t xml:space="preserve"> is the electrolyte volume.  This could be improved by discretizing the electrolyte.</w:t>
+      </w:r>
+    </w:p>
+    <w:p>
+      <w:pPr>
+        <w:rPr>
+          <w:rFonts w:ascii="Times New Roman" w:hAnsi="Times New Roman" w:cs="Times New Roman"/>
+        </w:rPr>
+      </w:pPr>
+      <w:r>
+        <w:rPr>
+          <w:rFonts w:ascii="Times New Roman" w:hAnsi="Times New Roman" w:cs="Times New Roman"/>
+        </w:rPr>
+        <w:t>As the radius growth, it averaged using the following equation</w:t>
+      </w:r>
+    </w:p>
+    <w:p>
+      <w:pPr>
+        <w:rPr>
+          <w:rFonts w:ascii="Times New Roman" w:hAnsi="Times New Roman" w:cs="Times New Roman"/>
+        </w:rPr>
+      </w:pPr>
+      <m:oMathPara>
+        <m:oMath>
+          <m:acc>
+            <m:accPr>
+              <m:chr m:val="̅"/>
+              <m:ctrlPr>
+                <w:rPr>
+                  <w:rFonts w:ascii="Cambria Math" w:hAnsi="Cambria Math" w:cs="Times New Roman"/>
+                  <w:i/>
+                </w:rPr>
+              </m:ctrlPr>
+            </m:accPr>
+            <m:e>
+              <m:r>
+                <w:rPr>
+                  <w:rFonts w:ascii="Cambria Math" w:hAnsi="Cambria Math" w:cs="Times New Roman"/>
+                </w:rPr>
+                <m:t>R</m:t>
+              </m:r>
+            </m:e>
+          </m:acc>
+          <m:r>
+            <w:rPr>
+              <w:rFonts w:ascii="Cambria Math" w:hAnsi="Cambria Math" w:cs="Times New Roman"/>
+            </w:rPr>
+            <m:t>=</m:t>
+          </m:r>
+          <m:f>
+            <m:fPr>
+              <m:ctrlPr>
+                <w:rPr>
+                  <w:rFonts w:ascii="Cambria Math" w:hAnsi="Cambria Math" w:cs="Times New Roman"/>
+                  <w:i/>
+                </w:rPr>
+              </m:ctrlPr>
+            </m:fPr>
+            <m:num>
+              <m:r>
+                <w:rPr>
+                  <w:rFonts w:ascii="Cambria Math" w:hAnsi="Cambria Math" w:cs="Times New Roman"/>
+                </w:rPr>
+                <m:t>NR+</m:t>
+              </m:r>
+              <m:f>
+                <m:fPr>
+                  <m:ctrlPr>
+                    <w:rPr>
+                      <w:rFonts w:ascii="Cambria Math" w:hAnsi="Cambria Math" w:cs="Times New Roman"/>
+                      <w:i/>
+                    </w:rPr>
+                  </m:ctrlPr>
+                </m:fPr>
+                <m:num>
+                  <m:r>
+                    <w:rPr>
+                      <w:rFonts w:ascii="Cambria Math" w:hAnsi="Cambria Math" w:cs="Times New Roman"/>
+                    </w:rPr>
+                    <m:t>dN</m:t>
+                  </m:r>
+                </m:num>
+                <m:den>
+                  <m:r>
+                    <w:rPr>
+                      <w:rFonts w:ascii="Cambria Math" w:hAnsi="Cambria Math" w:cs="Times New Roman"/>
+                    </w:rPr>
+                    <m:t>dt</m:t>
+                  </m:r>
+                </m:den>
+              </m:f>
+              <m:sSub>
+                <m:sSubPr>
+                  <m:ctrlPr>
+                    <w:rPr>
+                      <w:rFonts w:ascii="Cambria Math" w:hAnsi="Cambria Math" w:cs="Times New Roman"/>
+                      <w:i/>
+                    </w:rPr>
+                  </m:ctrlPr>
+                </m:sSubPr>
+                <m:e>
+                  <m:r>
+                    <w:rPr>
+                      <w:rFonts w:ascii="Cambria Math" w:hAnsi="Cambria Math" w:cs="Times New Roman"/>
+                    </w:rPr>
+                    <m:t>r</m:t>
+                  </m:r>
+                </m:e>
+                <m:sub>
+                  <m:r>
+                    <w:rPr>
+                      <w:rFonts w:ascii="Cambria Math" w:hAnsi="Cambria Math" w:cs="Times New Roman"/>
+                    </w:rPr>
+                    <m:t>crit</m:t>
+                  </m:r>
+                </m:sub>
+              </m:sSub>
+            </m:num>
+            <m:den>
+              <m:r>
+                <w:rPr>
+                  <w:rFonts w:ascii="Cambria Math" w:hAnsi="Cambria Math" w:cs="Times New Roman"/>
+                </w:rPr>
+                <m:t>N+</m:t>
+              </m:r>
+              <m:f>
+                <m:fPr>
+                  <m:ctrlPr>
+                    <w:rPr>
+                      <w:rFonts w:ascii="Cambria Math" w:hAnsi="Cambria Math" w:cs="Times New Roman"/>
+                      <w:i/>
+                    </w:rPr>
+                  </m:ctrlPr>
+                </m:fPr>
+                <m:num>
+                  <m:r>
+                    <w:rPr>
+                      <w:rFonts w:ascii="Cambria Math" w:hAnsi="Cambria Math" w:cs="Times New Roman"/>
+                    </w:rPr>
+                    <m:t>dN</m:t>
+                  </m:r>
+                </m:num>
+                <m:den>
+                  <m:r>
+                    <w:rPr>
+                      <w:rFonts w:ascii="Cambria Math" w:hAnsi="Cambria Math" w:cs="Times New Roman"/>
+                    </w:rPr>
+                    <m:t>dt</m:t>
+                  </m:r>
+                </m:den>
+              </m:f>
+            </m:den>
+          </m:f>
+        </m:oMath>
+      </m:oMathPara>
+    </w:p>
+    <w:p>
+      <w:pPr>
+        <w:rPr>
+          <w:rFonts w:ascii="Times New Roman" w:hAnsi="Times New Roman" w:cs="Times New Roman"/>
+        </w:rPr>
+      </w:pPr>
+      <w:r>
+        <w:rPr>
+          <w:rFonts w:ascii="Times New Roman" w:hAnsi="Times New Roman" w:cs="Times New Roman"/>
+        </w:rPr>
+        <w:t>The radius</w:t>
+      </w:r>
+      <w:r>
+        <w:rPr>
+          <w:rFonts w:ascii="Times New Roman" w:hAnsi="Times New Roman" w:cs="Times New Roman"/>
+        </w:rPr>
+        <w:t xml:space="preserve"> growth</w:t>
+      </w:r>
+      <w:r>
+        <w:rPr>
+          <w:rFonts w:ascii="Times New Roman" w:hAnsi="Times New Roman" w:cs="Times New Roman"/>
+        </w:rPr>
+        <w:t xml:space="preserve"> can either be diffusion limited or surface reaction controlled.  If it is both it should grow via the equation</w:t>
+      </w:r>
+      <w:r>
+        <w:rPr>
+          <w:rFonts w:ascii="Times New Roman" w:hAnsi="Times New Roman" w:cs="Times New Roman"/>
+        </w:rPr>
+        <w:fldChar w:fldCharType="begin"/>
+      </w:r>
+      <w:r>
+        <w:rPr>
+          <w:rFonts w:ascii="Times New Roman" w:hAnsi="Times New Roman" w:cs="Times New Roman"/>
+        </w:rPr>
+        <w:instrText xml:space="preserve"> ADDIN ZOTERO_ITEM CSL_CITATION {"citationID":"8lerdURA","properties":{"formattedCitation":"[4]","plainCitation":"[4]","noteIndex":0},"citationItems":[{"id":34,"uris":["http://zotero.org/users/local/C6KVNhLo/items/4PUNPAVR"],"uri":["http://zotero.org/users/local/C6KVNhLo/items/4PUNPAVR"],"itemData":{"id":34,"type":"article-journal","container-title":"Chemical Reviews","DOI":"10.1021/cr400544s","ISSN":"0009-2665","issue":"15","journalAbbreviation":"Chem. Rev.","note":"publisher: American Chemical Society","page":"7610-7630","source":"ACS Publications","title":"Mechanisms of Nucleation and Growth of Nanoparticles in Solution","volume":"114","author":[{"family":"Thanh","given":"Nguyen T. K."},{"family":"Maclean","given":"N."},{"family":"Mahiddine","given":"S."}],"issued":{"date-parts":[["2014",8,13]]}}}],"schema":"https://github.com/citation-style-language/schema/raw/master/csl-citation.json"} </w:instrText>
+      </w:r>
+      <w:r>
+        <w:rPr>
+          <w:rFonts w:ascii="Times New Roman" w:hAnsi="Times New Roman" w:cs="Times New Roman"/>
+        </w:rPr>
+        <w:fldChar w:fldCharType="separate"/>
+      </w:r>
+      <w:r>
+        <w:rPr>
+          <w:rFonts w:ascii="Times New Roman" w:hAnsi="Times New Roman" w:cs="Times New Roman"/>
+        </w:rPr>
+        <w:t>[4]</w:t>
+      </w:r>
+      <w:r>
+        <w:rPr>
+          <w:rFonts w:ascii="Times New Roman" w:hAnsi="Times New Roman" w:cs="Times New Roman"/>
+        </w:rPr>
+        <w:fldChar w:fldCharType="end"/>
+      </w:r>
+    </w:p>
+    <w:p>
+      <w:pPr>
+        <w:rPr>
+          <w:rFonts w:ascii="Times New Roman" w:hAnsi="Times New Roman" w:cs="Times New Roman"/>
+        </w:rPr>
+      </w:pPr>
+      <m:oMathPara>
+        <m:oMath>
+          <m:f>
+            <m:fPr>
+              <m:ctrlPr>
+                <w:rPr>
+                  <w:rFonts w:ascii="Cambria Math" w:hAnsi="Cambria Math" w:cs="Times New Roman"/>
+                  <w:i/>
+                </w:rPr>
+              </m:ctrlPr>
+            </m:fPr>
+            <m:num>
+              <m:r>
+                <w:rPr>
+                  <w:rFonts w:ascii="Cambria Math" w:hAnsi="Cambria Math" w:cs="Times New Roman"/>
+                </w:rPr>
+                <m:t>d</m:t>
+              </m:r>
+              <m:sSub>
+                <m:sSubPr>
+                  <m:ctrlPr>
+                    <w:rPr>
+                      <w:rFonts w:ascii="Cambria Math" w:hAnsi="Cambria Math" w:cs="Times New Roman"/>
+                      <w:i/>
+                    </w:rPr>
+                  </m:ctrlPr>
+                </m:sSubPr>
+                <m:e>
+                  <m:r>
+                    <w:rPr>
+                      <w:rFonts w:ascii="Cambria Math" w:hAnsi="Cambria Math" w:cs="Times New Roman"/>
+                    </w:rPr>
+                    <m:t>r</m:t>
+                  </m:r>
+                </m:e>
+                <m:sub>
+                  <m:r>
+                    <w:rPr>
+                      <w:rFonts w:ascii="Cambria Math" w:hAnsi="Cambria Math" w:cs="Times New Roman"/>
+                    </w:rPr>
+                    <m:t>growth</m:t>
+                  </m:r>
+                </m:sub>
+              </m:sSub>
+            </m:num>
+            <m:den>
+              <m:r>
+                <w:rPr>
+                  <w:rFonts w:ascii="Cambria Math" w:hAnsi="Cambria Math" w:cs="Times New Roman"/>
+                </w:rPr>
+                <m:t>dt</m:t>
+              </m:r>
+            </m:den>
+          </m:f>
+          <m:r>
+            <w:rPr>
+              <w:rFonts w:ascii="Cambria Math" w:hAnsi="Cambria Math" w:cs="Times New Roman"/>
+            </w:rPr>
+            <m:t>=</m:t>
+          </m:r>
+          <m:f>
+            <m:fPr>
+              <m:ctrlPr>
+                <w:rPr>
+                  <w:rFonts w:ascii="Cambria Math" w:hAnsi="Cambria Math" w:cs="Times New Roman"/>
+                  <w:i/>
+                </w:rPr>
+              </m:ctrlPr>
+            </m:fPr>
+            <m:num>
+              <m:sSub>
+                <m:sSubPr>
+                  <m:ctrlPr>
+                    <w:rPr>
+                      <w:rFonts w:ascii="Cambria Math" w:hAnsi="Cambria Math" w:cs="Times New Roman"/>
+                      <w:i/>
+                    </w:rPr>
+                  </m:ctrlPr>
+                </m:sSubPr>
+                <m:e>
+                  <m:r>
+                    <w:rPr>
+                      <w:rFonts w:ascii="Cambria Math" w:hAnsi="Cambria Math" w:cs="Times New Roman"/>
+                    </w:rPr>
+                    <m:t>D</m:t>
+                  </m:r>
+                </m:e>
+                <m:sub>
+                  <m:r>
+                    <w:rPr>
+                      <w:rFonts w:ascii="Cambria Math" w:hAnsi="Cambria Math" w:cs="Times New Roman"/>
+                    </w:rPr>
+                    <m:t>0</m:t>
+                  </m:r>
+                </m:sub>
+              </m:sSub>
+              <m:sSub>
+                <m:sSubPr>
+                  <m:ctrlPr>
+                    <w:rPr>
+                      <w:rFonts w:ascii="Cambria Math" w:hAnsi="Cambria Math" w:cs="Times New Roman"/>
+                      <w:i/>
+                    </w:rPr>
+                  </m:ctrlPr>
+                </m:sSubPr>
+                <m:e>
+                  <m:r>
+                    <w:rPr>
+                      <w:rFonts w:ascii="Cambria Math" w:hAnsi="Cambria Math" w:cs="Times New Roman"/>
+                    </w:rPr>
+                    <m:t>V</m:t>
+                  </m:r>
+                </m:e>
+                <m:sub>
+                  <m:r>
+                    <w:rPr>
+                      <w:rFonts w:ascii="Cambria Math" w:hAnsi="Cambria Math" w:cs="Times New Roman"/>
+                    </w:rPr>
+                    <m:t>l</m:t>
+                  </m:r>
+                </m:sub>
+              </m:sSub>
+              <m:d>
+                <m:dPr>
+                  <m:ctrlPr>
+                    <w:rPr>
+                      <w:rFonts w:ascii="Cambria Math" w:hAnsi="Cambria Math" w:cs="Times New Roman"/>
+                      <w:i/>
+                    </w:rPr>
+                  </m:ctrlPr>
+                </m:dPr>
+                <m:e>
+                  <m:sSub>
+                    <m:sSubPr>
+                      <m:ctrlPr>
+                        <w:rPr>
+                          <w:rFonts w:ascii="Cambria Math" w:hAnsi="Cambria Math" w:cs="Times New Roman"/>
+                          <w:i/>
+                        </w:rPr>
+                      </m:ctrlPr>
+                    </m:sSubPr>
+                    <m:e>
+                      <m:r>
+                        <w:rPr>
+                          <w:rFonts w:ascii="Cambria Math" w:hAnsi="Cambria Math" w:cs="Times New Roman"/>
+                        </w:rPr>
+                        <m:t>C</m:t>
+                      </m:r>
+                    </m:e>
+                    <m:sub>
+                      <m:r>
+                        <w:rPr>
+                          <w:rFonts w:ascii="Cambria Math" w:hAnsi="Cambria Math" w:cs="Times New Roman"/>
+                        </w:rPr>
+                        <m:t>Li</m:t>
+                      </m:r>
+                      <m:sSub>
+                        <m:sSubPr>
+                          <m:ctrlPr>
+                            <w:rPr>
+                              <w:rFonts w:ascii="Cambria Math" w:hAnsi="Cambria Math" w:cs="Times New Roman"/>
+                              <w:i/>
+                            </w:rPr>
+                          </m:ctrlPr>
+                        </m:sSubPr>
+                        <m:e>
+                          <m:r>
+                            <w:rPr>
+                              <w:rFonts w:ascii="Cambria Math" w:hAnsi="Cambria Math" w:cs="Times New Roman"/>
+                            </w:rPr>
+                            <m:t>O</m:t>
+                          </m:r>
+                        </m:e>
+                        <m:sub>
+                          <m:r>
+                            <w:rPr>
+                              <w:rFonts w:ascii="Cambria Math" w:hAnsi="Cambria Math" w:cs="Times New Roman"/>
+                            </w:rPr>
+                            <m:t>2</m:t>
+                          </m:r>
+                        </m:sub>
+                      </m:sSub>
+                    </m:sub>
+                  </m:sSub>
+                  <m:r>
+                    <w:rPr>
+                      <w:rFonts w:ascii="Cambria Math" w:hAnsi="Cambria Math" w:cs="Times New Roman"/>
+                    </w:rPr>
+                    <m:t>-</m:t>
+                  </m:r>
+                  <m:sSubSup>
+                    <m:sSubSupPr>
+                      <m:ctrlPr>
+                        <w:rPr>
+                          <w:rFonts w:ascii="Cambria Math" w:hAnsi="Cambria Math" w:cs="Times New Roman"/>
+                          <w:i/>
+                        </w:rPr>
+                      </m:ctrlPr>
+                    </m:sSubSupPr>
+                    <m:e>
+                      <m:r>
+                        <w:rPr>
+                          <w:rFonts w:ascii="Cambria Math" w:hAnsi="Cambria Math" w:cs="Times New Roman"/>
+                        </w:rPr>
+                        <m:t>C</m:t>
+                      </m:r>
+                    </m:e>
+                    <m:sub>
+                      <m:r>
+                        <w:rPr>
+                          <w:rFonts w:ascii="Cambria Math" w:hAnsi="Cambria Math" w:cs="Times New Roman"/>
+                        </w:rPr>
+                        <m:t>Li</m:t>
+                      </m:r>
+                      <m:sSub>
+                        <m:sSubPr>
+                          <m:ctrlPr>
+                            <w:rPr>
+                              <w:rFonts w:ascii="Cambria Math" w:hAnsi="Cambria Math" w:cs="Times New Roman"/>
+                              <w:i/>
+                            </w:rPr>
+                          </m:ctrlPr>
+                        </m:sSubPr>
+                        <m:e>
+                          <m:r>
+                            <w:rPr>
+                              <w:rFonts w:ascii="Cambria Math" w:hAnsi="Cambria Math" w:cs="Times New Roman"/>
+                            </w:rPr>
+                            <m:t>O</m:t>
+                          </m:r>
+                        </m:e>
+                        <m:sub>
+                          <m:r>
+                            <w:rPr>
+                              <w:rFonts w:ascii="Cambria Math" w:hAnsi="Cambria Math" w:cs="Times New Roman"/>
+                            </w:rPr>
+                            <m:t>2</m:t>
+                          </m:r>
+                        </m:sub>
+                      </m:sSub>
+                    </m:sub>
+                    <m:sup>
+                      <m:r>
+                        <w:rPr>
+                          <w:rFonts w:ascii="Cambria Math" w:hAnsi="Cambria Math" w:cs="Times New Roman"/>
+                        </w:rPr>
+                        <m:t>sat</m:t>
+                      </m:r>
+                    </m:sup>
+                  </m:sSubSup>
+                </m:e>
+              </m:d>
+              <m:d>
+                <m:dPr>
+                  <m:ctrlPr>
+                    <w:rPr>
+                      <w:rFonts w:ascii="Cambria Math" w:hAnsi="Cambria Math" w:cs="Times New Roman"/>
+                      <w:i/>
+                    </w:rPr>
+                  </m:ctrlPr>
+                </m:dPr>
+                <m:e>
+                  <m:sSub>
+                    <m:sSubPr>
+                      <m:ctrlPr>
+                        <w:rPr>
+                          <w:rFonts w:ascii="Cambria Math" w:hAnsi="Cambria Math" w:cs="Times New Roman"/>
+                          <w:i/>
+                        </w:rPr>
+                      </m:ctrlPr>
+                    </m:sSubPr>
+                    <m:e>
+                      <m:r>
+                        <w:rPr>
+                          <w:rFonts w:ascii="Cambria Math" w:hAnsi="Cambria Math" w:cs="Times New Roman"/>
+                        </w:rPr>
+                        <m:t>C</m:t>
+                      </m:r>
+                    </m:e>
+                    <m:sub>
+                      <m:r>
+                        <w:rPr>
+                          <w:rFonts w:ascii="Cambria Math" w:hAnsi="Cambria Math" w:cs="Times New Roman"/>
+                        </w:rPr>
+                        <m:t>L</m:t>
+                      </m:r>
+                      <m:sSup>
+                        <m:sSupPr>
+                          <m:ctrlPr>
+                            <w:rPr>
+                              <w:rFonts w:ascii="Cambria Math" w:hAnsi="Cambria Math" w:cs="Times New Roman"/>
+                              <w:i/>
+                            </w:rPr>
+                          </m:ctrlPr>
+                        </m:sSupPr>
+                        <m:e>
+                          <m:r>
+                            <w:rPr>
+                              <w:rFonts w:ascii="Cambria Math" w:hAnsi="Cambria Math" w:cs="Times New Roman"/>
+                            </w:rPr>
+                            <m:t>i</m:t>
+                          </m:r>
+                        </m:e>
+                        <m:sup>
+                          <m:r>
+                            <w:rPr>
+                              <w:rFonts w:ascii="Cambria Math" w:hAnsi="Cambria Math" w:cs="Times New Roman"/>
+                            </w:rPr>
+                            <m:t>+</m:t>
+                          </m:r>
+                        </m:sup>
+                      </m:sSup>
+                    </m:sub>
+                  </m:sSub>
+                  <m:r>
+                    <w:rPr>
+                      <w:rFonts w:ascii="Cambria Math" w:hAnsi="Cambria Math" w:cs="Times New Roman"/>
+                    </w:rPr>
+                    <m:t>-</m:t>
+                  </m:r>
+                  <m:sSubSup>
+                    <m:sSubSupPr>
+                      <m:ctrlPr>
+                        <w:rPr>
+                          <w:rFonts w:ascii="Cambria Math" w:hAnsi="Cambria Math" w:cs="Times New Roman"/>
+                          <w:i/>
+                        </w:rPr>
+                      </m:ctrlPr>
+                    </m:sSubSupPr>
+                    <m:e>
+                      <m:r>
+                        <w:rPr>
+                          <w:rFonts w:ascii="Cambria Math" w:hAnsi="Cambria Math" w:cs="Times New Roman"/>
+                        </w:rPr>
+                        <m:t>C</m:t>
+                      </m:r>
+                    </m:e>
+                    <m:sub>
+                      <m:r>
+                        <w:rPr>
+                          <w:rFonts w:ascii="Cambria Math" w:hAnsi="Cambria Math" w:cs="Times New Roman"/>
+                        </w:rPr>
+                        <m:t>L</m:t>
+                      </m:r>
+                      <m:sSup>
+                        <m:sSupPr>
+                          <m:ctrlPr>
+                            <w:rPr>
+                              <w:rFonts w:ascii="Cambria Math" w:hAnsi="Cambria Math" w:cs="Times New Roman"/>
+                              <w:i/>
+                            </w:rPr>
+                          </m:ctrlPr>
+                        </m:sSupPr>
+                        <m:e>
+                          <m:r>
+                            <w:rPr>
+                              <w:rFonts w:ascii="Cambria Math" w:hAnsi="Cambria Math" w:cs="Times New Roman"/>
+                            </w:rPr>
+                            <m:t>i</m:t>
+                          </m:r>
+                        </m:e>
+                        <m:sup>
+                          <m:r>
+                            <w:rPr>
+                              <w:rFonts w:ascii="Cambria Math" w:hAnsi="Cambria Math" w:cs="Times New Roman"/>
+                            </w:rPr>
+                            <m:t>+</m:t>
+                          </m:r>
+                        </m:sup>
+                      </m:sSup>
+                    </m:sub>
+                    <m:sup>
+                      <m:r>
+                        <w:rPr>
+                          <w:rFonts w:ascii="Cambria Math" w:hAnsi="Cambria Math" w:cs="Times New Roman"/>
+                        </w:rPr>
+                        <m:t>sat</m:t>
+                      </m:r>
+                    </m:sup>
+                  </m:sSubSup>
+                </m:e>
+              </m:d>
+            </m:num>
+            <m:den>
+              <m:acc>
+                <m:accPr>
+                  <m:chr m:val="̅"/>
+                  <m:ctrlPr>
+                    <w:rPr>
+                      <w:rFonts w:ascii="Cambria Math" w:hAnsi="Cambria Math" w:cs="Times New Roman"/>
+                      <w:i/>
+                    </w:rPr>
+                  </m:ctrlPr>
+                </m:accPr>
+                <m:e>
+                  <m:r>
+                    <w:rPr>
+                      <w:rFonts w:ascii="Cambria Math" w:hAnsi="Cambria Math" w:cs="Times New Roman"/>
+                    </w:rPr>
+                    <m:t>R</m:t>
+                  </m:r>
+                </m:e>
+              </m:acc>
+              <m:r>
+                <w:rPr>
+                  <w:rFonts w:ascii="Cambria Math" w:hAnsi="Cambria Math" w:cs="Times New Roman"/>
+                </w:rPr>
+                <m:t>+</m:t>
+              </m:r>
+              <m:f>
+                <m:fPr>
+                  <m:ctrlPr>
+                    <w:rPr>
+                      <w:rFonts w:ascii="Cambria Math" w:hAnsi="Cambria Math" w:cs="Times New Roman"/>
+                      <w:i/>
+                    </w:rPr>
+                  </m:ctrlPr>
+                </m:fPr>
+                <m:num>
+                  <m:sSub>
+                    <m:sSubPr>
+                      <m:ctrlPr>
+                        <w:rPr>
+                          <w:rFonts w:ascii="Cambria Math" w:hAnsi="Cambria Math" w:cs="Times New Roman"/>
+                          <w:i/>
+                        </w:rPr>
+                      </m:ctrlPr>
+                    </m:sSubPr>
+                    <m:e>
+                      <m:r>
+                        <w:rPr>
+                          <w:rFonts w:ascii="Cambria Math" w:hAnsi="Cambria Math" w:cs="Times New Roman"/>
+                        </w:rPr>
+                        <m:t>D</m:t>
+                      </m:r>
+                    </m:e>
+                    <m:sub>
+                      <m:r>
+                        <w:rPr>
+                          <w:rFonts w:ascii="Cambria Math" w:hAnsi="Cambria Math" w:cs="Times New Roman"/>
+                        </w:rPr>
+                        <m:t>0</m:t>
+                      </m:r>
+                    </m:sub>
+                  </m:sSub>
+                </m:num>
+                <m:den>
+                  <m:sSub>
+                    <m:sSubPr>
+                      <m:ctrlPr>
+                        <w:rPr>
+                          <w:rFonts w:ascii="Cambria Math" w:hAnsi="Cambria Math" w:cs="Times New Roman"/>
+                          <w:i/>
+                        </w:rPr>
+                      </m:ctrlPr>
+                    </m:sSubPr>
+                    <m:e>
+                      <m:r>
+                        <w:rPr>
+                          <w:rFonts w:ascii="Cambria Math" w:hAnsi="Cambria Math" w:cs="Times New Roman"/>
+                        </w:rPr>
+                        <m:t>k</m:t>
+                      </m:r>
+                    </m:e>
+                    <m:sub>
+                      <m:r>
+                        <w:rPr>
+                          <w:rFonts w:ascii="Cambria Math" w:hAnsi="Cambria Math" w:cs="Times New Roman"/>
+                        </w:rPr>
+                        <m:t>surf</m:t>
+                      </m:r>
+                    </m:sub>
+                  </m:sSub>
+                </m:den>
+              </m:f>
+            </m:den>
+          </m:f>
+        </m:oMath>
+      </m:oMathPara>
+    </w:p>
+    <w:p>
+      <w:pPr>
+        <w:rPr>
+          <w:rFonts w:ascii="Times New Roman" w:hAnsi="Times New Roman" w:cs="Times New Roman"/>
+        </w:rPr>
+      </w:pPr>
+      <w:r>
+        <w:rPr>
+          <w:rFonts w:ascii="Times New Roman" w:hAnsi="Times New Roman" w:cs="Times New Roman"/>
+        </w:rPr>
+        <w:t>The desorption rate is</w:t>
+      </w:r>
+      <w:r>
+        <w:rPr>
+          <w:rFonts w:ascii="Times New Roman" w:hAnsi="Times New Roman" w:cs="Times New Roman"/>
+        </w:rPr>
+        <w:fldChar w:fldCharType="begin"/>
+      </w:r>
+      <w:r>
+        <w:rPr>
+          <w:rFonts w:ascii="Times New Roman" w:hAnsi="Times New Roman" w:cs="Times New Roman"/>
+        </w:rPr>
+        <w:instrText xml:space="preserve"> ADDIN ZOTERO_ITEM CSL_CITATION {"citationID":"cp3vgAq4","properties":{"formattedCitation":"[1]","plainCitation":"[1]","noteIndex":0},"citationItems":[{"id":25,"uris":["http://zotero.org/users/local/C6KVNhLo/items/S2TBQI9M"],"uri":["http://zotero.org/users/local/C6KVNhLo/items/S2TBQI9M"],"itemData":{"id":25,"type":"article-journal","abstract":"Li–O2 batteries have attracted a lot of attention because of their high theoretical capacity. Due to the high complexity of these systems, deep understanding of the discharge mechanism is still needed to push the state-of-the-art performance of Li–O2 batteries to the theoretical one. A universal multiscale model combining nucleation theory, detailed reaction kinetics, and mass transport is presented in this article, which encompasses the impacts of discharge rate, electrolyte property and electrode surface properties on the discharge capacity of Li–O2 batteries and on the morphology of the Li2O2 arising from its nucleation process.","container-title":"The Journal of Physical Chemistry C","DOI":"10.1021/acs.jpcc.7b05224","ISSN":"1932-7447","issue":"36","journalAbbreviation":"J. Phys. Chem. C","note":"publisher: American Chemical Society","page":"19577-19585","source":"ACS Publications","title":"Linking the Performances of Li–O2 Batteries to Discharge Rate and Electrode and Electrolyte Properties through the Nucleation Mechanism of Li2O2","volume":"121","author":[{"family":"Yin","given":"Yinghui"},{"family":"Torayev","given":"Amangeldi"},{"family":"Gaya","given":"Caroline"},{"family":"Mammeri","given":"Youcef"},{"family":"Franco","given":"Alejandro A."}],"issued":{"date-parts":[["2017",9,14]]}}}],"schema":"https://github.com/citation-style-language/schema/raw/master/csl-citation.json"} </w:instrText>
+      </w:r>
+      <w:r>
+        <w:rPr>
+          <w:rFonts w:ascii="Times New Roman" w:hAnsi="Times New Roman" w:cs="Times New Roman"/>
+        </w:rPr>
+        <w:fldChar w:fldCharType="separate"/>
+      </w:r>
+      <w:r>
+        <w:rPr>
+          <w:rFonts w:ascii="Times New Roman" w:hAnsi="Times New Roman" w:cs="Times New Roman"/>
+        </w:rPr>
+        <w:t>[1]</w:t>
+      </w:r>
+      <w:r>
+        <w:rPr>
+          <w:rFonts w:ascii="Times New Roman" w:hAnsi="Times New Roman" w:cs="Times New Roman"/>
+        </w:rPr>
+        <w:fldChar w:fldCharType="end"/>
+      </w:r>
+      <w:r>
+        <w:rPr>
+          <w:rFonts w:ascii="Times New Roman" w:hAnsi="Times New Roman" w:cs="Times New Roman"/>
+        </w:rPr>
+        <w:t>:</w:t>
+      </w:r>
+    </w:p>
+    <w:p>
+      <w:pPr>
+        <w:rPr>
+          <w:rFonts w:ascii="Times New Roman" w:hAnsi="Times New Roman" w:cs="Times New Roman"/>
+        </w:rPr>
+      </w:pPr>
+      <m:oMathPara>
+        <m:oMath>
+          <m:f>
+            <m:fPr>
+              <m:ctrlPr>
+                <w:rPr>
+                  <w:rFonts w:ascii="Cambria Math" w:hAnsi="Cambria Math" w:cs="Times New Roman"/>
+                  <w:i/>
+                </w:rPr>
+              </m:ctrlPr>
+            </m:fPr>
+            <m:num>
+              <m:r>
+                <w:rPr>
+                  <w:rFonts w:ascii="Cambria Math" w:hAnsi="Cambria Math" w:cs="Times New Roman"/>
+                </w:rPr>
+                <m:t>d</m:t>
+              </m:r>
+              <m:sSub>
+                <m:sSubPr>
+                  <m:ctrlPr>
+                    <w:rPr>
+                      <w:rFonts w:ascii="Cambria Math" w:hAnsi="Cambria Math" w:cs="Times New Roman"/>
+                      <w:i/>
+                    </w:rPr>
+                  </m:ctrlPr>
+                </m:sSubPr>
+                <m:e>
+                  <m:r>
+                    <w:rPr>
+                      <w:rFonts w:ascii="Cambria Math" w:hAnsi="Cambria Math" w:cs="Times New Roman"/>
+                    </w:rPr>
+                    <m:t>r</m:t>
+                  </m:r>
+                </m:e>
+                <m:sub>
+                  <m:r>
+                    <w:rPr>
+                      <w:rFonts w:ascii="Cambria Math" w:hAnsi="Cambria Math" w:cs="Times New Roman"/>
+                    </w:rPr>
+                    <m:t>des</m:t>
+                  </m:r>
+                </m:sub>
+              </m:sSub>
+            </m:num>
+            <m:den>
+              <m:r>
+                <w:rPr>
+                  <w:rFonts w:ascii="Cambria Math" w:hAnsi="Cambria Math" w:cs="Times New Roman"/>
+                </w:rPr>
+                <m:t>dt</m:t>
+              </m:r>
+            </m:den>
+          </m:f>
+          <m:r>
+            <w:rPr>
+              <w:rFonts w:ascii="Cambria Math" w:hAnsi="Cambria Math" w:cs="Times New Roman"/>
+            </w:rPr>
+            <m:t>=-</m:t>
           </m:r>
           <m:sSub>
             <m:sSubPr>
@@ -2465,7 +3448,7 @@
                 <w:rPr>
                   <w:rFonts w:ascii="Cambria Math" w:hAnsi="Cambria Math" w:cs="Times New Roman"/>
                 </w:rPr>
-                <m:t>J</m:t>
+                <m:t>k</m:t>
               </m:r>
             </m:e>
             <m:sub>
@@ -2473,12 +3456,1020 @@
                 <w:rPr>
                   <w:rFonts w:ascii="Cambria Math" w:hAnsi="Cambria Math" w:cs="Times New Roman"/>
                 </w:rPr>
+                <m:t>des</m:t>
+              </m:r>
+            </m:sub>
+          </m:sSub>
+          <m:sSub>
+            <m:sSubPr>
+              <m:ctrlPr>
+                <w:rPr>
+                  <w:rFonts w:ascii="Cambria Math" w:hAnsi="Cambria Math" w:cs="Times New Roman"/>
+                  <w:i/>
+                </w:rPr>
+              </m:ctrlPr>
+            </m:sSubPr>
+            <m:e>
+              <m:r>
+                <w:rPr>
+                  <w:rFonts w:ascii="Cambria Math" w:hAnsi="Cambria Math" w:cs="Times New Roman"/>
+                </w:rPr>
+                <m:t>A</m:t>
+              </m:r>
+            </m:e>
+            <m:sub>
+              <m:r>
+                <w:rPr>
+                  <w:rFonts w:ascii="Cambria Math" w:hAnsi="Cambria Math" w:cs="Times New Roman"/>
+                </w:rPr>
+                <m:t>nuc</m:t>
+              </m:r>
+            </m:sub>
+          </m:sSub>
+          <m:r>
+            <w:rPr>
+              <w:rFonts w:ascii="Cambria Math" w:hAnsi="Cambria Math" w:cs="Times New Roman"/>
+            </w:rPr>
+            <m:t>γ</m:t>
+          </m:r>
+        </m:oMath>
+      </m:oMathPara>
+    </w:p>
+    <w:p>
+      <w:pPr>
+        <w:rPr>
+          <w:rFonts w:ascii="Times New Roman" w:hAnsi="Times New Roman" w:cs="Times New Roman"/>
+        </w:rPr>
+      </w:pPr>
+      <w:r>
+        <w:rPr>
+          <w:rFonts w:ascii="Times New Roman" w:hAnsi="Times New Roman" w:cs="Times New Roman"/>
+        </w:rPr>
+        <w:t xml:space="preserve">Where </w:t>
+      </w:r>
+      <w:proofErr w:type="spellStart"/>
+      <w:r>
+        <w:rPr>
+          <w:rFonts w:ascii="Times New Roman" w:hAnsi="Times New Roman" w:cs="Times New Roman"/>
+        </w:rPr>
+        <w:t>A_nuc</w:t>
+      </w:r>
+      <w:proofErr w:type="spellEnd"/>
+      <w:r>
+        <w:rPr>
+          <w:rFonts w:ascii="Times New Roman" w:hAnsi="Times New Roman" w:cs="Times New Roman"/>
+        </w:rPr>
+        <w:t xml:space="preserve"> is area of the nuclei and </w:t>
+      </w:r>
+      <w:proofErr w:type="spellStart"/>
+      <w:r>
+        <w:rPr>
+          <w:rFonts w:ascii="Times New Roman" w:hAnsi="Times New Roman" w:cs="Times New Roman"/>
+        </w:rPr>
+        <w:t>k_des</w:t>
+      </w:r>
+      <w:proofErr w:type="spellEnd"/>
+      <w:r>
+        <w:rPr>
+          <w:rFonts w:ascii="Times New Roman" w:hAnsi="Times New Roman" w:cs="Times New Roman"/>
+        </w:rPr>
+        <w:t xml:space="preserve"> is found using </w:t>
+      </w:r>
+      <w:r>
+        <w:rPr>
+          <w:rFonts w:ascii="Times New Roman" w:hAnsi="Times New Roman" w:cs="Times New Roman"/>
+        </w:rPr>
+        <w:t>the following (not implemented):</w:t>
+      </w:r>
+    </w:p>
+    <w:p>
+      <w:pPr>
+        <w:rPr>
+          <w:rFonts w:ascii="Times New Roman" w:hAnsi="Times New Roman" w:cs="Times New Roman"/>
+        </w:rPr>
+      </w:pPr>
+      <m:oMathPara>
+        <m:oMath>
+          <m:sSub>
+            <m:sSubPr>
+              <m:ctrlPr>
+                <w:rPr>
+                  <w:rFonts w:ascii="Cambria Math" w:hAnsi="Cambria Math" w:cs="Times New Roman"/>
+                  <w:i/>
+                </w:rPr>
+              </m:ctrlPr>
+            </m:sSubPr>
+            <m:e>
+              <m:r>
+                <w:rPr>
+                  <w:rFonts w:ascii="Cambria Math" w:hAnsi="Cambria Math" w:cs="Times New Roman"/>
+                </w:rPr>
+                <m:t>k</m:t>
+              </m:r>
+            </m:e>
+            <m:sub>
+              <m:r>
+                <w:rPr>
+                  <w:rFonts w:ascii="Cambria Math" w:hAnsi="Cambria Math" w:cs="Times New Roman"/>
+                </w:rPr>
+                <m:t>des</m:t>
+              </m:r>
+            </m:sub>
+          </m:sSub>
+          <m:r>
+            <w:rPr>
+              <w:rFonts w:ascii="Cambria Math" w:hAnsi="Cambria Math" w:cs="Times New Roman"/>
+            </w:rPr>
+            <m:t>=</m:t>
+          </m:r>
+          <m:sSub>
+            <m:sSubPr>
+              <m:ctrlPr>
+                <w:rPr>
+                  <w:rFonts w:ascii="Cambria Math" w:hAnsi="Cambria Math" w:cs="Times New Roman"/>
+                  <w:i/>
+                </w:rPr>
+              </m:ctrlPr>
+            </m:sSubPr>
+            <m:e>
+              <m:r>
+                <w:rPr>
+                  <w:rFonts w:ascii="Cambria Math" w:hAnsi="Cambria Math" w:cs="Times New Roman"/>
+                </w:rPr>
+                <m:t>k</m:t>
+              </m:r>
+            </m:e>
+            <m:sub>
+              <m:r>
+                <w:rPr>
+                  <w:rFonts w:ascii="Cambria Math" w:hAnsi="Cambria Math" w:cs="Times New Roman"/>
+                </w:rPr>
                 <m:t>0</m:t>
               </m:r>
             </m:sub>
           </m:sSub>
+          <m:sSup>
+            <m:sSupPr>
+              <m:ctrlPr>
+                <w:rPr>
+                  <w:rFonts w:ascii="Cambria Math" w:hAnsi="Cambria Math" w:cs="Times New Roman"/>
+                  <w:i/>
+                </w:rPr>
+              </m:ctrlPr>
+            </m:sSupPr>
+            <m:e>
+              <m:r>
+                <w:rPr>
+                  <w:rFonts w:ascii="Cambria Math" w:hAnsi="Cambria Math" w:cs="Times New Roman"/>
+                </w:rPr>
+                <m:t>e</m:t>
+              </m:r>
+            </m:e>
+            <m:sup>
+              <m:f>
+                <m:fPr>
+                  <m:ctrlPr>
+                    <w:rPr>
+                      <w:rFonts w:ascii="Cambria Math" w:hAnsi="Cambria Math" w:cs="Times New Roman"/>
+                      <w:i/>
+                    </w:rPr>
+                  </m:ctrlPr>
+                </m:fPr>
+                <m:num>
+                  <m:r>
+                    <w:rPr>
+                      <w:rFonts w:ascii="Cambria Math" w:hAnsi="Cambria Math" w:cs="Times New Roman"/>
+                    </w:rPr>
+                    <m:t>2</m:t>
+                  </m:r>
+                  <m:sSub>
+                    <m:sSubPr>
+                      <m:ctrlPr>
+                        <w:rPr>
+                          <w:rFonts w:ascii="Cambria Math" w:hAnsi="Cambria Math" w:cs="Times New Roman"/>
+                          <w:i/>
+                        </w:rPr>
+                      </m:ctrlPr>
+                    </m:sSubPr>
+                    <m:e>
+                      <m:r>
+                        <w:rPr>
+                          <w:rFonts w:ascii="Cambria Math" w:hAnsi="Cambria Math" w:cs="Times New Roman"/>
+                        </w:rPr>
+                        <m:t>σ</m:t>
+                      </m:r>
+                    </m:e>
+                    <m:sub>
+                      <m:r>
+                        <w:rPr>
+                          <w:rFonts w:ascii="Cambria Math" w:hAnsi="Cambria Math" w:cs="Times New Roman"/>
+                        </w:rPr>
+                        <m:t>Li</m:t>
+                      </m:r>
+                    </m:sub>
+                  </m:sSub>
+                  <m:sSub>
+                    <m:sSubPr>
+                      <m:ctrlPr>
+                        <w:rPr>
+                          <w:rFonts w:ascii="Cambria Math" w:hAnsi="Cambria Math" w:cs="Times New Roman"/>
+                          <w:i/>
+                        </w:rPr>
+                      </m:ctrlPr>
+                    </m:sSubPr>
+                    <m:e>
+                      <m:r>
+                        <w:rPr>
+                          <w:rFonts w:ascii="Cambria Math" w:hAnsi="Cambria Math" w:cs="Times New Roman"/>
+                        </w:rPr>
+                        <m:t>V</m:t>
+                      </m:r>
+                    </m:e>
+                    <m:sub>
+                      <m:r>
+                        <w:rPr>
+                          <w:rFonts w:ascii="Cambria Math" w:hAnsi="Cambria Math" w:cs="Times New Roman"/>
+                        </w:rPr>
+                        <m:t>l</m:t>
+                      </m:r>
+                    </m:sub>
+                  </m:sSub>
+                </m:num>
+                <m:den>
+                  <m:r>
+                    <w:rPr>
+                      <w:rFonts w:ascii="Cambria Math" w:hAnsi="Cambria Math" w:cs="Times New Roman"/>
+                    </w:rPr>
+                    <m:t>RT</m:t>
+                  </m:r>
+                  <m:acc>
+                    <m:accPr>
+                      <m:chr m:val="̅"/>
+                      <m:ctrlPr>
+                        <w:rPr>
+                          <w:rFonts w:ascii="Cambria Math" w:hAnsi="Cambria Math" w:cs="Times New Roman"/>
+                          <w:i/>
+                        </w:rPr>
+                      </m:ctrlPr>
+                    </m:accPr>
+                    <m:e>
+                      <m:r>
+                        <w:rPr>
+                          <w:rFonts w:ascii="Cambria Math" w:hAnsi="Cambria Math" w:cs="Times New Roman"/>
+                        </w:rPr>
+                        <m:t>R</m:t>
+                      </m:r>
+                    </m:e>
+                  </m:acc>
+                </m:den>
+              </m:f>
+            </m:sup>
+          </m:sSup>
         </m:oMath>
       </m:oMathPara>
+    </w:p>
+    <w:p>
+      <w:pPr>
+        <w:rPr>
+          <w:rFonts w:ascii="Times New Roman" w:hAnsi="Times New Roman" w:cs="Times New Roman"/>
+        </w:rPr>
+      </w:pPr>
+      <w:r>
+        <w:rPr>
+          <w:rFonts w:ascii="Times New Roman" w:hAnsi="Times New Roman" w:cs="Times New Roman"/>
+        </w:rPr>
+        <w:t>In total</w:t>
+      </w:r>
+    </w:p>
+    <w:p>
+      <w:pPr>
+        <w:rPr>
+          <w:rFonts w:ascii="Times New Roman" w:hAnsi="Times New Roman" w:cs="Times New Roman"/>
+        </w:rPr>
+      </w:pPr>
+      <m:oMathPara>
+        <m:oMath>
+          <m:f>
+            <m:fPr>
+              <m:ctrlPr>
+                <w:rPr>
+                  <w:rFonts w:ascii="Cambria Math" w:hAnsi="Cambria Math" w:cs="Times New Roman"/>
+                  <w:i/>
+                </w:rPr>
+              </m:ctrlPr>
+            </m:fPr>
+            <m:num>
+              <m:r>
+                <w:rPr>
+                  <w:rFonts w:ascii="Cambria Math" w:hAnsi="Cambria Math" w:cs="Times New Roman"/>
+                </w:rPr>
+                <m:t>d</m:t>
+              </m:r>
+              <m:r>
+                <w:rPr>
+                  <w:rFonts w:ascii="Cambria Math" w:hAnsi="Cambria Math" w:cs="Times New Roman"/>
+                </w:rPr>
+                <m:t>R</m:t>
+              </m:r>
+            </m:num>
+            <m:den>
+              <m:r>
+                <w:rPr>
+                  <w:rFonts w:ascii="Cambria Math" w:hAnsi="Cambria Math" w:cs="Times New Roman"/>
+                </w:rPr>
+                <m:t>dt</m:t>
+              </m:r>
+            </m:den>
+          </m:f>
+          <m:r>
+            <w:rPr>
+              <w:rFonts w:ascii="Cambria Math" w:hAnsi="Cambria Math" w:cs="Times New Roman"/>
+            </w:rPr>
+            <m:t>=</m:t>
+          </m:r>
+          <m:f>
+            <m:fPr>
+              <m:ctrlPr>
+                <w:rPr>
+                  <w:rFonts w:ascii="Cambria Math" w:hAnsi="Cambria Math" w:cs="Times New Roman"/>
+                  <w:i/>
+                </w:rPr>
+              </m:ctrlPr>
+            </m:fPr>
+            <m:num>
+              <m:sSub>
+                <m:sSubPr>
+                  <m:ctrlPr>
+                    <w:rPr>
+                      <w:rFonts w:ascii="Cambria Math" w:hAnsi="Cambria Math" w:cs="Times New Roman"/>
+                      <w:i/>
+                    </w:rPr>
+                  </m:ctrlPr>
+                </m:sSubPr>
+                <m:e>
+                  <m:r>
+                    <w:rPr>
+                      <w:rFonts w:ascii="Cambria Math" w:hAnsi="Cambria Math" w:cs="Times New Roman"/>
+                    </w:rPr>
+                    <m:t>D</m:t>
+                  </m:r>
+                </m:e>
+                <m:sub>
+                  <m:r>
+                    <w:rPr>
+                      <w:rFonts w:ascii="Cambria Math" w:hAnsi="Cambria Math" w:cs="Times New Roman"/>
+                    </w:rPr>
+                    <m:t>0</m:t>
+                  </m:r>
+                </m:sub>
+              </m:sSub>
+              <m:sSub>
+                <m:sSubPr>
+                  <m:ctrlPr>
+                    <w:rPr>
+                      <w:rFonts w:ascii="Cambria Math" w:hAnsi="Cambria Math" w:cs="Times New Roman"/>
+                      <w:i/>
+                    </w:rPr>
+                  </m:ctrlPr>
+                </m:sSubPr>
+                <m:e>
+                  <m:r>
+                    <w:rPr>
+                      <w:rFonts w:ascii="Cambria Math" w:hAnsi="Cambria Math" w:cs="Times New Roman"/>
+                    </w:rPr>
+                    <m:t>V</m:t>
+                  </m:r>
+                </m:e>
+                <m:sub>
+                  <m:r>
+                    <w:rPr>
+                      <w:rFonts w:ascii="Cambria Math" w:hAnsi="Cambria Math" w:cs="Times New Roman"/>
+                    </w:rPr>
+                    <m:t>l</m:t>
+                  </m:r>
+                </m:sub>
+              </m:sSub>
+              <m:d>
+                <m:dPr>
+                  <m:ctrlPr>
+                    <w:rPr>
+                      <w:rFonts w:ascii="Cambria Math" w:hAnsi="Cambria Math" w:cs="Times New Roman"/>
+                      <w:i/>
+                    </w:rPr>
+                  </m:ctrlPr>
+                </m:dPr>
+                <m:e>
+                  <m:sSub>
+                    <m:sSubPr>
+                      <m:ctrlPr>
+                        <w:rPr>
+                          <w:rFonts w:ascii="Cambria Math" w:hAnsi="Cambria Math" w:cs="Times New Roman"/>
+                          <w:i/>
+                        </w:rPr>
+                      </m:ctrlPr>
+                    </m:sSubPr>
+                    <m:e>
+                      <m:r>
+                        <w:rPr>
+                          <w:rFonts w:ascii="Cambria Math" w:hAnsi="Cambria Math" w:cs="Times New Roman"/>
+                        </w:rPr>
+                        <m:t>C</m:t>
+                      </m:r>
+                    </m:e>
+                    <m:sub>
+                      <m:r>
+                        <w:rPr>
+                          <w:rFonts w:ascii="Cambria Math" w:hAnsi="Cambria Math" w:cs="Times New Roman"/>
+                        </w:rPr>
+                        <m:t>Li</m:t>
+                      </m:r>
+                      <m:sSub>
+                        <m:sSubPr>
+                          <m:ctrlPr>
+                            <w:rPr>
+                              <w:rFonts w:ascii="Cambria Math" w:hAnsi="Cambria Math" w:cs="Times New Roman"/>
+                              <w:i/>
+                            </w:rPr>
+                          </m:ctrlPr>
+                        </m:sSubPr>
+                        <m:e>
+                          <m:r>
+                            <w:rPr>
+                              <w:rFonts w:ascii="Cambria Math" w:hAnsi="Cambria Math" w:cs="Times New Roman"/>
+                            </w:rPr>
+                            <m:t>O</m:t>
+                          </m:r>
+                        </m:e>
+                        <m:sub>
+                          <m:r>
+                            <w:rPr>
+                              <w:rFonts w:ascii="Cambria Math" w:hAnsi="Cambria Math" w:cs="Times New Roman"/>
+                            </w:rPr>
+                            <m:t>2</m:t>
+                          </m:r>
+                        </m:sub>
+                      </m:sSub>
+                    </m:sub>
+                  </m:sSub>
+                  <m:r>
+                    <w:rPr>
+                      <w:rFonts w:ascii="Cambria Math" w:hAnsi="Cambria Math" w:cs="Times New Roman"/>
+                    </w:rPr>
+                    <m:t>-</m:t>
+                  </m:r>
+                  <m:sSubSup>
+                    <m:sSubSupPr>
+                      <m:ctrlPr>
+                        <w:rPr>
+                          <w:rFonts w:ascii="Cambria Math" w:hAnsi="Cambria Math" w:cs="Times New Roman"/>
+                          <w:i/>
+                        </w:rPr>
+                      </m:ctrlPr>
+                    </m:sSubSupPr>
+                    <m:e>
+                      <m:r>
+                        <w:rPr>
+                          <w:rFonts w:ascii="Cambria Math" w:hAnsi="Cambria Math" w:cs="Times New Roman"/>
+                        </w:rPr>
+                        <m:t>C</m:t>
+                      </m:r>
+                    </m:e>
+                    <m:sub>
+                      <m:r>
+                        <w:rPr>
+                          <w:rFonts w:ascii="Cambria Math" w:hAnsi="Cambria Math" w:cs="Times New Roman"/>
+                        </w:rPr>
+                        <m:t>Li</m:t>
+                      </m:r>
+                      <m:sSub>
+                        <m:sSubPr>
+                          <m:ctrlPr>
+                            <w:rPr>
+                              <w:rFonts w:ascii="Cambria Math" w:hAnsi="Cambria Math" w:cs="Times New Roman"/>
+                              <w:i/>
+                            </w:rPr>
+                          </m:ctrlPr>
+                        </m:sSubPr>
+                        <m:e>
+                          <m:r>
+                            <w:rPr>
+                              <w:rFonts w:ascii="Cambria Math" w:hAnsi="Cambria Math" w:cs="Times New Roman"/>
+                            </w:rPr>
+                            <m:t>O</m:t>
+                          </m:r>
+                        </m:e>
+                        <m:sub>
+                          <m:r>
+                            <w:rPr>
+                              <w:rFonts w:ascii="Cambria Math" w:hAnsi="Cambria Math" w:cs="Times New Roman"/>
+                            </w:rPr>
+                            <m:t>2</m:t>
+                          </m:r>
+                        </m:sub>
+                      </m:sSub>
+                    </m:sub>
+                    <m:sup>
+                      <m:r>
+                        <w:rPr>
+                          <w:rFonts w:ascii="Cambria Math" w:hAnsi="Cambria Math" w:cs="Times New Roman"/>
+                        </w:rPr>
+                        <m:t>sat</m:t>
+                      </m:r>
+                    </m:sup>
+                  </m:sSubSup>
+                </m:e>
+              </m:d>
+              <m:d>
+                <m:dPr>
+                  <m:ctrlPr>
+                    <w:rPr>
+                      <w:rFonts w:ascii="Cambria Math" w:hAnsi="Cambria Math" w:cs="Times New Roman"/>
+                      <w:i/>
+                    </w:rPr>
+                  </m:ctrlPr>
+                </m:dPr>
+                <m:e>
+                  <m:sSub>
+                    <m:sSubPr>
+                      <m:ctrlPr>
+                        <w:rPr>
+                          <w:rFonts w:ascii="Cambria Math" w:hAnsi="Cambria Math" w:cs="Times New Roman"/>
+                          <w:i/>
+                        </w:rPr>
+                      </m:ctrlPr>
+                    </m:sSubPr>
+                    <m:e>
+                      <m:r>
+                        <w:rPr>
+                          <w:rFonts w:ascii="Cambria Math" w:hAnsi="Cambria Math" w:cs="Times New Roman"/>
+                        </w:rPr>
+                        <m:t>C</m:t>
+                      </m:r>
+                    </m:e>
+                    <m:sub>
+                      <m:r>
+                        <w:rPr>
+                          <w:rFonts w:ascii="Cambria Math" w:hAnsi="Cambria Math" w:cs="Times New Roman"/>
+                        </w:rPr>
+                        <m:t>L</m:t>
+                      </m:r>
+                      <m:sSup>
+                        <m:sSupPr>
+                          <m:ctrlPr>
+                            <w:rPr>
+                              <w:rFonts w:ascii="Cambria Math" w:hAnsi="Cambria Math" w:cs="Times New Roman"/>
+                              <w:i/>
+                            </w:rPr>
+                          </m:ctrlPr>
+                        </m:sSupPr>
+                        <m:e>
+                          <m:r>
+                            <w:rPr>
+                              <w:rFonts w:ascii="Cambria Math" w:hAnsi="Cambria Math" w:cs="Times New Roman"/>
+                            </w:rPr>
+                            <m:t>i</m:t>
+                          </m:r>
+                        </m:e>
+                        <m:sup>
+                          <m:r>
+                            <w:rPr>
+                              <w:rFonts w:ascii="Cambria Math" w:hAnsi="Cambria Math" w:cs="Times New Roman"/>
+                            </w:rPr>
+                            <m:t>+</m:t>
+                          </m:r>
+                        </m:sup>
+                      </m:sSup>
+                    </m:sub>
+                  </m:sSub>
+                  <m:r>
+                    <w:rPr>
+                      <w:rFonts w:ascii="Cambria Math" w:hAnsi="Cambria Math" w:cs="Times New Roman"/>
+                    </w:rPr>
+                    <m:t>-</m:t>
+                  </m:r>
+                  <m:sSubSup>
+                    <m:sSubSupPr>
+                      <m:ctrlPr>
+                        <w:rPr>
+                          <w:rFonts w:ascii="Cambria Math" w:hAnsi="Cambria Math" w:cs="Times New Roman"/>
+                          <w:i/>
+                        </w:rPr>
+                      </m:ctrlPr>
+                    </m:sSubSupPr>
+                    <m:e>
+                      <m:r>
+                        <w:rPr>
+                          <w:rFonts w:ascii="Cambria Math" w:hAnsi="Cambria Math" w:cs="Times New Roman"/>
+                        </w:rPr>
+                        <m:t>C</m:t>
+                      </m:r>
+                    </m:e>
+                    <m:sub>
+                      <m:r>
+                        <w:rPr>
+                          <w:rFonts w:ascii="Cambria Math" w:hAnsi="Cambria Math" w:cs="Times New Roman"/>
+                        </w:rPr>
+                        <m:t>L</m:t>
+                      </m:r>
+                      <m:sSup>
+                        <m:sSupPr>
+                          <m:ctrlPr>
+                            <w:rPr>
+                              <w:rFonts w:ascii="Cambria Math" w:hAnsi="Cambria Math" w:cs="Times New Roman"/>
+                              <w:i/>
+                            </w:rPr>
+                          </m:ctrlPr>
+                        </m:sSupPr>
+                        <m:e>
+                          <m:r>
+                            <w:rPr>
+                              <w:rFonts w:ascii="Cambria Math" w:hAnsi="Cambria Math" w:cs="Times New Roman"/>
+                            </w:rPr>
+                            <m:t>i</m:t>
+                          </m:r>
+                        </m:e>
+                        <m:sup>
+                          <m:r>
+                            <w:rPr>
+                              <w:rFonts w:ascii="Cambria Math" w:hAnsi="Cambria Math" w:cs="Times New Roman"/>
+                            </w:rPr>
+                            <m:t>+</m:t>
+                          </m:r>
+                        </m:sup>
+                      </m:sSup>
+                    </m:sub>
+                    <m:sup>
+                      <m:r>
+                        <w:rPr>
+                          <w:rFonts w:ascii="Cambria Math" w:hAnsi="Cambria Math" w:cs="Times New Roman"/>
+                        </w:rPr>
+                        <m:t>sat</m:t>
+                      </m:r>
+                    </m:sup>
+                  </m:sSubSup>
+                </m:e>
+              </m:d>
+            </m:num>
+            <m:den>
+              <m:acc>
+                <m:accPr>
+                  <m:chr m:val="̅"/>
+                  <m:ctrlPr>
+                    <w:rPr>
+                      <w:rFonts w:ascii="Cambria Math" w:hAnsi="Cambria Math" w:cs="Times New Roman"/>
+                      <w:i/>
+                    </w:rPr>
+                  </m:ctrlPr>
+                </m:accPr>
+                <m:e>
+                  <m:r>
+                    <w:rPr>
+                      <w:rFonts w:ascii="Cambria Math" w:hAnsi="Cambria Math" w:cs="Times New Roman"/>
+                    </w:rPr>
+                    <m:t>R</m:t>
+                  </m:r>
+                </m:e>
+              </m:acc>
+              <m:r>
+                <w:rPr>
+                  <w:rFonts w:ascii="Cambria Math" w:hAnsi="Cambria Math" w:cs="Times New Roman"/>
+                </w:rPr>
+                <m:t>+</m:t>
+              </m:r>
+              <m:f>
+                <m:fPr>
+                  <m:ctrlPr>
+                    <w:rPr>
+                      <w:rFonts w:ascii="Cambria Math" w:hAnsi="Cambria Math" w:cs="Times New Roman"/>
+                      <w:i/>
+                    </w:rPr>
+                  </m:ctrlPr>
+                </m:fPr>
+                <m:num>
+                  <m:sSub>
+                    <m:sSubPr>
+                      <m:ctrlPr>
+                        <w:rPr>
+                          <w:rFonts w:ascii="Cambria Math" w:hAnsi="Cambria Math" w:cs="Times New Roman"/>
+                          <w:i/>
+                        </w:rPr>
+                      </m:ctrlPr>
+                    </m:sSubPr>
+                    <m:e>
+                      <m:r>
+                        <w:rPr>
+                          <w:rFonts w:ascii="Cambria Math" w:hAnsi="Cambria Math" w:cs="Times New Roman"/>
+                        </w:rPr>
+                        <m:t>D</m:t>
+                      </m:r>
+                    </m:e>
+                    <m:sub>
+                      <m:r>
+                        <w:rPr>
+                          <w:rFonts w:ascii="Cambria Math" w:hAnsi="Cambria Math" w:cs="Times New Roman"/>
+                        </w:rPr>
+                        <m:t>0</m:t>
+                      </m:r>
+                    </m:sub>
+                  </m:sSub>
+                </m:num>
+                <m:den>
+                  <m:sSub>
+                    <m:sSubPr>
+                      <m:ctrlPr>
+                        <w:rPr>
+                          <w:rFonts w:ascii="Cambria Math" w:hAnsi="Cambria Math" w:cs="Times New Roman"/>
+                          <w:i/>
+                        </w:rPr>
+                      </m:ctrlPr>
+                    </m:sSubPr>
+                    <m:e>
+                      <m:r>
+                        <w:rPr>
+                          <w:rFonts w:ascii="Cambria Math" w:hAnsi="Cambria Math" w:cs="Times New Roman"/>
+                        </w:rPr>
+                        <m:t>k</m:t>
+                      </m:r>
+                    </m:e>
+                    <m:sub>
+                      <m:r>
+                        <w:rPr>
+                          <w:rFonts w:ascii="Cambria Math" w:hAnsi="Cambria Math" w:cs="Times New Roman"/>
+                        </w:rPr>
+                        <m:t>surf</m:t>
+                      </m:r>
+                    </m:sub>
+                  </m:sSub>
+                </m:den>
+              </m:f>
+            </m:den>
+          </m:f>
+          <m:r>
+            <w:rPr>
+              <w:rFonts w:ascii="Cambria Math" w:hAnsi="Cambria Math" w:cs="Times New Roman"/>
+            </w:rPr>
+            <m:t>-</m:t>
+          </m:r>
+          <m:sSub>
+            <m:sSubPr>
+              <m:ctrlPr>
+                <w:rPr>
+                  <w:rFonts w:ascii="Cambria Math" w:hAnsi="Cambria Math" w:cs="Times New Roman"/>
+                  <w:i/>
+                </w:rPr>
+              </m:ctrlPr>
+            </m:sSubPr>
+            <m:e>
+              <m:r>
+                <w:rPr>
+                  <w:rFonts w:ascii="Cambria Math" w:hAnsi="Cambria Math" w:cs="Times New Roman"/>
+                </w:rPr>
+                <m:t>k</m:t>
+              </m:r>
+            </m:e>
+            <m:sub>
+              <m:r>
+                <w:rPr>
+                  <w:rFonts w:ascii="Cambria Math" w:hAnsi="Cambria Math" w:cs="Times New Roman"/>
+                </w:rPr>
+                <m:t>des</m:t>
+              </m:r>
+            </m:sub>
+          </m:sSub>
+          <m:sSub>
+            <m:sSubPr>
+              <m:ctrlPr>
+                <w:rPr>
+                  <w:rFonts w:ascii="Cambria Math" w:hAnsi="Cambria Math" w:cs="Times New Roman"/>
+                  <w:i/>
+                </w:rPr>
+              </m:ctrlPr>
+            </m:sSubPr>
+            <m:e>
+              <m:r>
+                <w:rPr>
+                  <w:rFonts w:ascii="Cambria Math" w:hAnsi="Cambria Math" w:cs="Times New Roman"/>
+                </w:rPr>
+                <m:t>A</m:t>
+              </m:r>
+            </m:e>
+            <m:sub>
+              <m:r>
+                <w:rPr>
+                  <w:rFonts w:ascii="Cambria Math" w:hAnsi="Cambria Math" w:cs="Times New Roman"/>
+                </w:rPr>
+                <m:t>nuc</m:t>
+              </m:r>
+            </m:sub>
+          </m:sSub>
+          <m:r>
+            <w:rPr>
+              <w:rFonts w:ascii="Cambria Math" w:hAnsi="Cambria Math" w:cs="Times New Roman"/>
+            </w:rPr>
+            <m:t>γ</m:t>
+          </m:r>
+        </m:oMath>
+      </m:oMathPara>
+    </w:p>
+    <w:p>
+      <w:pPr>
+        <w:rPr>
+          <w:rFonts w:ascii="Times New Roman" w:hAnsi="Times New Roman" w:cs="Times New Roman"/>
+        </w:rPr>
+      </w:pPr>
+    </w:p>
+    <w:p>
+      <w:pPr>
+        <w:rPr>
+          <w:rFonts w:ascii="Times New Roman" w:hAnsi="Times New Roman" w:cs="Times New Roman"/>
+        </w:rPr>
+      </w:pPr>
+      <w:r>
+        <w:rPr>
+          <w:rFonts w:ascii="Times New Roman" w:hAnsi="Times New Roman" w:cs="Times New Roman"/>
+        </w:rPr>
+        <w:t>The change in Area would then be</w:t>
+      </w:r>
+    </w:p>
+    <w:p>
+      <w:pPr>
+        <w:rPr>
+          <w:rFonts w:ascii="Times New Roman" w:hAnsi="Times New Roman" w:cs="Times New Roman"/>
+        </w:rPr>
+      </w:pPr>
+      <m:oMathPara>
+        <m:oMath>
+          <m:f>
+            <m:fPr>
+              <m:ctrlPr>
+                <w:rPr>
+                  <w:rFonts w:ascii="Cambria Math" w:hAnsi="Cambria Math" w:cs="Times New Roman"/>
+                  <w:i/>
+                </w:rPr>
+              </m:ctrlPr>
+            </m:fPr>
+            <m:num>
+              <m:r>
+                <w:rPr>
+                  <w:rFonts w:ascii="Cambria Math" w:hAnsi="Cambria Math" w:cs="Times New Roman"/>
+                </w:rPr>
+                <m:t>dA</m:t>
+              </m:r>
+            </m:num>
+            <m:den>
+              <m:r>
+                <w:rPr>
+                  <w:rFonts w:ascii="Cambria Math" w:hAnsi="Cambria Math" w:cs="Times New Roman"/>
+                </w:rPr>
+                <m:t>dt</m:t>
+              </m:r>
+            </m:den>
+          </m:f>
+          <m:r>
+            <w:rPr>
+              <w:rFonts w:ascii="Cambria Math" w:hAnsi="Cambria Math" w:cs="Times New Roman"/>
+            </w:rPr>
+            <m:t>=</m:t>
+          </m:r>
+          <m:r>
+            <w:rPr>
+              <w:rFonts w:ascii="Cambria Math" w:hAnsi="Cambria Math" w:cs="Times New Roman"/>
+            </w:rPr>
+            <m:t>-</m:t>
+          </m:r>
+          <m:f>
+            <m:fPr>
+              <m:ctrlPr>
+                <w:rPr>
+                  <w:rFonts w:ascii="Cambria Math" w:hAnsi="Cambria Math" w:cs="Times New Roman"/>
+                  <w:i/>
+                </w:rPr>
+              </m:ctrlPr>
+            </m:fPr>
+            <m:num>
+              <m:r>
+                <w:rPr>
+                  <w:rFonts w:ascii="Cambria Math" w:hAnsi="Cambria Math" w:cs="Times New Roman"/>
+                </w:rPr>
+                <m:t>dN</m:t>
+              </m:r>
+            </m:num>
+            <m:den>
+              <m:r>
+                <w:rPr>
+                  <w:rFonts w:ascii="Cambria Math" w:hAnsi="Cambria Math" w:cs="Times New Roman"/>
+                </w:rPr>
+                <m:t>dt</m:t>
+              </m:r>
+            </m:den>
+          </m:f>
+          <m:r>
+            <w:rPr>
+              <w:rFonts w:ascii="Cambria Math" w:hAnsi="Cambria Math" w:cs="Times New Roman"/>
+            </w:rPr>
+            <m:t>π</m:t>
+          </m:r>
+          <m:sSubSup>
+            <m:sSubSupPr>
+              <m:ctrlPr>
+                <w:rPr>
+                  <w:rFonts w:ascii="Cambria Math" w:hAnsi="Cambria Math" w:cs="Times New Roman"/>
+                  <w:i/>
+                </w:rPr>
+              </m:ctrlPr>
+            </m:sSubSupPr>
+            <m:e>
+              <m:r>
+                <w:rPr>
+                  <w:rFonts w:ascii="Cambria Math" w:hAnsi="Cambria Math" w:cs="Times New Roman"/>
+                </w:rPr>
+                <m:t>r</m:t>
+              </m:r>
+            </m:e>
+            <m:sub>
+              <m:r>
+                <w:rPr>
+                  <w:rFonts w:ascii="Cambria Math" w:hAnsi="Cambria Math" w:cs="Times New Roman"/>
+                </w:rPr>
+                <m:t>crit</m:t>
+              </m:r>
+            </m:sub>
+            <m:sup>
+              <m:r>
+                <w:rPr>
+                  <w:rFonts w:ascii="Cambria Math" w:hAnsi="Cambria Math" w:cs="Times New Roman"/>
+                </w:rPr>
+                <m:t>2</m:t>
+              </m:r>
+            </m:sup>
+          </m:sSubSup>
+          <m:r>
+            <w:rPr>
+              <w:rFonts w:ascii="Cambria Math" w:hAnsi="Cambria Math" w:cs="Times New Roman"/>
+            </w:rPr>
+            <m:t>-Nπ</m:t>
+          </m:r>
+          <m:sSub>
+            <m:sSubPr>
+              <m:ctrlPr>
+                <w:rPr>
+                  <w:rFonts w:ascii="Cambria Math" w:hAnsi="Cambria Math" w:cs="Times New Roman"/>
+                  <w:i/>
+                </w:rPr>
+              </m:ctrlPr>
+            </m:sSubPr>
+            <m:e>
+              <m:r>
+                <w:rPr>
+                  <w:rFonts w:ascii="Cambria Math" w:hAnsi="Cambria Math" w:cs="Times New Roman"/>
+                </w:rPr>
+                <m:t>r</m:t>
+              </m:r>
+            </m:e>
+            <m:sub>
+              <m:r>
+                <w:rPr>
+                  <w:rFonts w:ascii="Cambria Math" w:hAnsi="Cambria Math" w:cs="Times New Roman"/>
+                </w:rPr>
+                <m:t>avg</m:t>
+              </m:r>
+            </m:sub>
+          </m:sSub>
+          <m:f>
+            <m:fPr>
+              <m:ctrlPr>
+                <w:rPr>
+                  <w:rFonts w:ascii="Cambria Math" w:hAnsi="Cambria Math" w:cs="Times New Roman"/>
+                  <w:i/>
+                </w:rPr>
+              </m:ctrlPr>
+            </m:fPr>
+            <m:num>
+              <m:r>
+                <w:rPr>
+                  <w:rFonts w:ascii="Cambria Math" w:hAnsi="Cambria Math" w:cs="Times New Roman"/>
+                </w:rPr>
+                <m:t>dR</m:t>
+              </m:r>
+            </m:num>
+            <m:den>
+              <m:r>
+                <w:rPr>
+                  <w:rFonts w:ascii="Cambria Math" w:hAnsi="Cambria Math" w:cs="Times New Roman"/>
+                </w:rPr>
+                <m:t>dt</m:t>
+              </m:r>
+            </m:den>
+          </m:f>
+        </m:oMath>
+      </m:oMathPara>
+    </w:p>
+    <w:p>
+      <w:pPr>
+        <w:rPr>
+          <w:rFonts w:ascii="Times New Roman" w:hAnsi="Times New Roman" w:cs="Times New Roman"/>
+        </w:rPr>
+      </w:pPr>
     </w:p>
     <w:p>
       <w:pPr>
@@ -2835,11 +4826,11 @@
       </w:tblPr>
       <w:tblGrid>
         <w:gridCol w:w="1808"/>
-        <w:gridCol w:w="2977"/>
-        <w:gridCol w:w="1808"/>
-        <w:gridCol w:w="1717"/>
-        <w:gridCol w:w="497"/>
-        <w:gridCol w:w="543"/>
+        <w:gridCol w:w="2978"/>
+        <w:gridCol w:w="1809"/>
+        <w:gridCol w:w="1718"/>
+        <w:gridCol w:w="498"/>
+        <w:gridCol w:w="539"/>
       </w:tblGrid>
       <w:tr>
         <w:tc>
@@ -3379,8 +5370,6 @@
             <w:r>
               <w:rPr>
                 <w:rStyle w:val="FootnoteReference"/>
-                <w:rFonts w:ascii="Times New Roman" w:hAnsi="Times New Roman" w:cs="Times New Roman"/>
-                <w:color w:val="000000"/>
               </w:rPr>
               <w:footnoteReference w:id="1"/>
             </w:r>
@@ -3462,7 +5451,7 @@
               <w:rPr>
                 <w:rFonts w:ascii="Times New Roman" w:hAnsi="Times New Roman" w:cs="Times New Roman"/>
               </w:rPr>
-              <w:instrText xml:space="preserve"> ADDIN ZOTERO_ITEM CSL_CITATION {"citationID":"N3B9y6Uy","properties":{"formattedCitation":"[4]","plainCitation":"[4]","noteIndex":0},"citationItems":[{"id":22,"uris":["http://zotero.org/users/local/C6KVNhLo/items/AZTDMUCA"],"uri":["http://zotero.org/users/local/C6KVNhLo/items/AZTDMUCA"],"itemData":{"id":22,"type":"article-journal","abstract":"We study the relationship between Li2O2 morphology and the electrochemical performance of the Li–O2 battery using a combination of experiment and theory. Experimental Li–O2 battery discharge curves are accurately captured by a theoretical model in which electrode performance is limited by the nucleation and growth of discrete Li2O2 nanostructures in the cathode. We further show that the characteristic sharp voltage drop widely reported at the end of discharge results from the decrease in electrochemical surface area as Li2O2 covers the cathode surface. Preventing surface nucleation is highlighted as a core strategy for increasing Li–O2 battery capacity.","container-title":"Nano Letters","DOI":"10.1021/acs.nanolett.5b02149","ISSN":"1530-6984","issue":"9","journalAbbreviation":"Nano Lett.","note":"publisher: American Chemical Society","page":"5995-6002","source":"ACS Publications","title":"Nucleation and Growth of Lithium Peroxide in the Li–O2 Battery","volume":"15","author":[{"family":"Lau","given":"Sampson"},{"family":"Archer","given":"Lynden A."}],"issued":{"date-parts":[["2015",9,9]]}}}],"schema":"https://github.com/citation-style-language/schema/raw/master/csl-citation.json"} </w:instrText>
+              <w:instrText xml:space="preserve"> ADDIN ZOTERO_ITEM CSL_CITATION {"citationID":"N3B9y6Uy","properties":{"formattedCitation":"[5]","plainCitation":"[5]","noteIndex":0},"citationItems":[{"id":22,"uris":["http://zotero.org/users/local/C6KVNhLo/items/AZTDMUCA"],"uri":["http://zotero.org/users/local/C6KVNhLo/items/AZTDMUCA"],"itemData":{"id":22,"type":"article-journal","abstract":"We study the relationship between Li2O2 morphology and the electrochemical performance of the Li–O2 battery using a combination of experiment and theory. Experimental Li–O2 battery discharge curves are accurately captured by a theoretical model in which electrode performance is limited by the nucleation and growth of discrete Li2O2 nanostructures in the cathode. We further show that the characteristic sharp voltage drop widely reported at the end of discharge results from the decrease in electrochemical surface area as Li2O2 covers the cathode surface. Preventing surface nucleation is highlighted as a core strategy for increasing Li–O2 battery capacity.","container-title":"Nano Letters","DOI":"10.1021/acs.nanolett.5b02149","ISSN":"1530-6984","issue":"9","journalAbbreviation":"Nano Lett.","note":"publisher: American Chemical Society","page":"5995-6002","source":"ACS Publications","title":"Nucleation and Growth of Lithium Peroxide in the Li–O2 Battery","volume":"15","author":[{"family":"Lau","given":"Sampson"},{"family":"Archer","given":"Lynden A."}],"issued":{"date-parts":[["2015",9,9]]}}}],"schema":"https://github.com/citation-style-language/schema/raw/master/csl-citation.json"} </w:instrText>
             </w:r>
             <w:r>
               <w:rPr>
@@ -3474,7 +5463,7 @@
               <w:rPr>
                 <w:rFonts w:ascii="Times New Roman" w:hAnsi="Times New Roman" w:cs="Times New Roman"/>
               </w:rPr>
-              <w:t>[4]</w:t>
+              <w:t>[5]</w:t>
             </w:r>
             <w:r>
               <w:rPr>
@@ -3596,7 +5585,7 @@
               <w:rPr>
                 <w:rFonts w:ascii="Times New Roman" w:hAnsi="Times New Roman" w:cs="Times New Roman"/>
               </w:rPr>
-              <w:instrText xml:space="preserve"> ADDIN ZOTERO_ITEM CSL_CITATION {"citationID":"4vpl47Zj","properties":{"formattedCitation":"[4]","plainCitation":"[4]","noteIndex":0},"citationItems":[{"id":22,"uris":["http://zotero.org/users/local/C6KVNhLo/items/AZTDMUCA"],"uri":["http://zotero.org/users/local/C6KVNhLo/items/AZTDMUCA"],"itemData":{"id":22,"type":"article-journal","abstract":"We study the relationship between Li2O2 morphology and the electrochemical performance of the Li–O2 battery using a combination of experiment and theory. Experimental Li–O2 battery discharge curves are accurately captured by a theoretical model in which electrode performance is limited by the nucleation and growth of discrete Li2O2 nanostructures in the cathode. We further show that the characteristic sharp voltage drop widely reported at the end of discharge results from the decrease in electrochemical surface area as Li2O2 covers the cathode surface. Preventing surface nucleation is highlighted as a core strategy for increasing Li–O2 battery capacity.","container-title":"Nano Letters","DOI":"10.1021/acs.nanolett.5b02149","ISSN":"1530-6984","issue":"9","journalAbbreviation":"Nano Lett.","note":"publisher: American Chemical Society","page":"5995-6002","source":"ACS Publications","title":"Nucleation and Growth of Lithium Peroxide in the Li–O2 Battery","volume":"15","author":[{"family":"Lau","given":"Sampson"},{"family":"Archer","given":"Lynden A."}],"issued":{"date-parts":[["2015",9,9]]}}}],"schema":"https://github.com/citation-style-language/schema/raw/master/csl-citation.json"} </w:instrText>
+              <w:instrText xml:space="preserve"> ADDIN ZOTERO_ITEM CSL_CITATION {"citationID":"4vpl47Zj","properties":{"formattedCitation":"[5]","plainCitation":"[5]","noteIndex":0},"citationItems":[{"id":22,"uris":["http://zotero.org/users/local/C6KVNhLo/items/AZTDMUCA"],"uri":["http://zotero.org/users/local/C6KVNhLo/items/AZTDMUCA"],"itemData":{"id":22,"type":"article-journal","abstract":"We study the relationship between Li2O2 morphology and the electrochemical performance of the Li–O2 battery using a combination of experiment and theory. Experimental Li–O2 battery discharge curves are accurately captured by a theoretical model in which electrode performance is limited by the nucleation and growth of discrete Li2O2 nanostructures in the cathode. We further show that the characteristic sharp voltage drop widely reported at the end of discharge results from the decrease in electrochemical surface area as Li2O2 covers the cathode surface. Preventing surface nucleation is highlighted as a core strategy for increasing Li–O2 battery capacity.","container-title":"Nano Letters","DOI":"10.1021/acs.nanolett.5b02149","ISSN":"1530-6984","issue":"9","journalAbbreviation":"Nano Lett.","note":"publisher: American Chemical Society","page":"5995-6002","source":"ACS Publications","title":"Nucleation and Growth of Lithium Peroxide in the Li–O2 Battery","volume":"15","author":[{"family":"Lau","given":"Sampson"},{"family":"Archer","given":"Lynden A."}],"issued":{"date-parts":[["2015",9,9]]}}}],"schema":"https://github.com/citation-style-language/schema/raw/master/csl-citation.json"} </w:instrText>
             </w:r>
             <w:r>
               <w:rPr>
@@ -3608,7 +5597,7 @@
               <w:rPr>
                 <w:rFonts w:ascii="Times New Roman" w:hAnsi="Times New Roman" w:cs="Times New Roman"/>
               </w:rPr>
-              <w:t>[4]</w:t>
+              <w:t>[5]</w:t>
             </w:r>
             <w:r>
               <w:rPr>
@@ -3724,7 +5713,7 @@
               <w:rPr>
                 <w:rFonts w:ascii="Times New Roman" w:hAnsi="Times New Roman" w:cs="Times New Roman"/>
               </w:rPr>
-              <w:instrText xml:space="preserve"> ADDIN ZOTERO_ITEM CSL_CITATION {"citationID":"tAM8yJSQ","properties":{"formattedCitation":"[4]","plainCitation":"[4]","noteIndex":0},"citationItems":[{"id":22,"uris":["http://zotero.org/users/local/C6KVNhLo/items/AZTDMUCA"],"uri":["http://zotero.org/users/local/C6KVNhLo/items/AZTDMUCA"],"itemData":{"id":22,"type":"article-journal","abstract":"We study the relationship between Li2O2 morphology and the electrochemical performance of the Li–O2 battery using a combination of experiment and theory. Experimental Li–O2 battery discharge curves are accurately captured by a theoretical model in which electrode performance is limited by the nucleation and growth of discrete Li2O2 nanostructures in the cathode. We further show that the characteristic sharp voltage drop widely reported at the end of discharge results from the decrease in electrochemical surface area as Li2O2 covers the cathode surface. Preventing surface nucleation is highlighted as a core strategy for increasing Li–O2 battery capacity.","container-title":"Nano Letters","DOI":"10.1021/acs.nanolett.5b02149","ISSN":"1530-6984","issue":"9","journalAbbreviation":"Nano Lett.","note":"publisher: American Chemical Society","page":"5995-6002","source":"ACS Publications","title":"Nucleation and Growth of Lithium Peroxide in the Li–O2 Battery","volume":"15","author":[{"family":"Lau","given":"Sampson"},{"family":"Archer","given":"Lynden A."}],"issued":{"date-parts":[["2015",9,9]]}}}],"schema":"https://github.com/citation-style-language/schema/raw/master/csl-citation.json"} </w:instrText>
+              <w:instrText xml:space="preserve"> ADDIN ZOTERO_ITEM CSL_CITATION {"citationID":"tAM8yJSQ","properties":{"formattedCitation":"[5]","plainCitation":"[5]","noteIndex":0},"citationItems":[{"id":22,"uris":["http://zotero.org/users/local/C6KVNhLo/items/AZTDMUCA"],"uri":["http://zotero.org/users/local/C6KVNhLo/items/AZTDMUCA"],"itemData":{"id":22,"type":"article-journal","abstract":"We study the relationship between Li2O2 morphology and the electrochemical performance of the Li–O2 battery using a combination of experiment and theory. Experimental Li–O2 battery discharge curves are accurately captured by a theoretical model in which electrode performance is limited by the nucleation and growth of discrete Li2O2 nanostructures in the cathode. We further show that the characteristic sharp voltage drop widely reported at the end of discharge results from the decrease in electrochemical surface area as Li2O2 covers the cathode surface. Preventing surface nucleation is highlighted as a core strategy for increasing Li–O2 battery capacity.","container-title":"Nano Letters","DOI":"10.1021/acs.nanolett.5b02149","ISSN":"1530-6984","issue":"9","journalAbbreviation":"Nano Lett.","note":"publisher: American Chemical Society","page":"5995-6002","source":"ACS Publications","title":"Nucleation and Growth of Lithium Peroxide in the Li–O2 Battery","volume":"15","author":[{"family":"Lau","given":"Sampson"},{"family":"Archer","given":"Lynden A."}],"issued":{"date-parts":[["2015",9,9]]}}}],"schema":"https://github.com/citation-style-language/schema/raw/master/csl-citation.json"} </w:instrText>
             </w:r>
             <w:r>
               <w:rPr>
@@ -3736,7 +5725,7 @@
               <w:rPr>
                 <w:rFonts w:ascii="Times New Roman" w:hAnsi="Times New Roman" w:cs="Times New Roman"/>
               </w:rPr>
-              <w:t>[4]</w:t>
+              <w:t>[5]</w:t>
             </w:r>
             <w:r>
               <w:rPr>
@@ -3852,7 +5841,7 @@
               <w:rPr>
                 <w:rFonts w:ascii="Times New Roman" w:hAnsi="Times New Roman" w:cs="Times New Roman"/>
               </w:rPr>
-              <w:instrText xml:space="preserve"> ADDIN ZOTERO_ITEM CSL_CITATION {"citationID":"h9V7OHDV","properties":{"formattedCitation":"[4]","plainCitation":"[4]","noteIndex":0},"citationItems":[{"id":22,"uris":["http://zotero.org/users/local/C6KVNhLo/items/AZTDMUCA"],"uri":["http://zotero.org/users/local/C6KVNhLo/items/AZTDMUCA"],"itemData":{"id":22,"type":"article-journal","abstract":"We study the relationship between Li2O2 morphology and the electrochemical performance of the Li–O2 battery using a combination of experiment and theory. Experimental Li–O2 battery discharge curves are accurately captured by a theoretical model in which electrode performance is limited by the nucleation and growth of discrete Li2O2 nanostructures in the cathode. We further show that the characteristic sharp voltage drop widely reported at the end of discharge results from the decrease in electrochemical surface area as Li2O2 covers the cathode surface. Preventing surface nucleation is highlighted as a core strategy for increasing Li–O2 battery capacity.","container-title":"Nano Letters","DOI":"10.1021/acs.nanolett.5b02149","ISSN":"1530-6984","issue":"9","journalAbbreviation":"Nano Lett.","note":"publisher: American Chemical Society","page":"5995-6002","source":"ACS Publications","title":"Nucleation and Growth of Lithium Peroxide in the Li–O2 Battery","volume":"15","author":[{"family":"Lau","given":"Sampson"},{"family":"Archer","given":"Lynden A."}],"issued":{"date-parts":[["2015",9,9]]}}}],"schema":"https://github.com/citation-style-language/schema/raw/master/csl-citation.json"} </w:instrText>
+              <w:instrText xml:space="preserve"> ADDIN ZOTERO_ITEM CSL_CITATION {"citationID":"h9V7OHDV","properties":{"formattedCitation":"[5]","plainCitation":"[5]","noteIndex":0},"citationItems":[{"id":22,"uris":["http://zotero.org/users/local/C6KVNhLo/items/AZTDMUCA"],"uri":["http://zotero.org/users/local/C6KVNhLo/items/AZTDMUCA"],"itemData":{"id":22,"type":"article-journal","abstract":"We study the relationship between Li2O2 morphology and the electrochemical performance of the Li–O2 battery using a combination of experiment and theory. Experimental Li–O2 battery discharge curves are accurately captured by a theoretical model in which electrode performance is limited by the nucleation and growth of discrete Li2O2 nanostructures in the cathode. We further show that the characteristic sharp voltage drop widely reported at the end of discharge results from the decrease in electrochemical surface area as Li2O2 covers the cathode surface. Preventing surface nucleation is highlighted as a core strategy for increasing Li–O2 battery capacity.","container-title":"Nano Letters","DOI":"10.1021/acs.nanolett.5b02149","ISSN":"1530-6984","issue":"9","journalAbbreviation":"Nano Lett.","note":"publisher: American Chemical Society","page":"5995-6002","source":"ACS Publications","title":"Nucleation and Growth of Lithium Peroxide in the Li–O2 Battery","volume":"15","author":[{"family":"Lau","given":"Sampson"},{"family":"Archer","given":"Lynden A."}],"issued":{"date-parts":[["2015",9,9]]}}}],"schema":"https://github.com/citation-style-language/schema/raw/master/csl-citation.json"} </w:instrText>
             </w:r>
             <w:r>
               <w:rPr>
@@ -3864,7 +5853,7 @@
               <w:rPr>
                 <w:rFonts w:ascii="Times New Roman" w:hAnsi="Times New Roman" w:cs="Times New Roman"/>
               </w:rPr>
-              <w:t>[4]</w:t>
+              <w:t>[5]</w:t>
             </w:r>
             <w:r>
               <w:rPr>
@@ -3980,7 +5969,7 @@
               <w:rPr>
                 <w:rFonts w:ascii="Times New Roman" w:hAnsi="Times New Roman" w:cs="Times New Roman"/>
               </w:rPr>
-              <w:instrText xml:space="preserve"> ADDIN ZOTERO_ITEM CSL_CITATION {"citationID":"ZaQEAlYW","properties":{"formattedCitation":"[4]","plainCitation":"[4]","noteIndex":0},"citationItems":[{"id":22,"uris":["http://zotero.org/users/local/C6KVNhLo/items/AZTDMUCA"],"uri":["http://zotero.org/users/local/C6KVNhLo/items/AZTDMUCA"],"itemData":{"id":22,"type":"article-journal","abstract":"We study the relationship between Li2O2 morphology and the electrochemical performance of the Li–O2 battery using a combination of experiment and theory. Experimental Li–O2 battery discharge curves are accurately captured by a theoretical model in which electrode performance is limited by the nucleation and growth of discrete Li2O2 nanostructures in the cathode. We further show that the characteristic sharp voltage drop widely reported at the end of discharge results from the decrease in electrochemical surface area as Li2O2 covers the cathode surface. Preventing surface nucleation is highlighted as a core strategy for increasing Li–O2 battery capacity.","container-title":"Nano Letters","DOI":"10.1021/acs.nanolett.5b02149","ISSN":"1530-6984","issue":"9","journalAbbreviation":"Nano Lett.","note":"publisher: American Chemical Society","page":"5995-6002","source":"ACS Publications","title":"Nucleation and Growth of Lithium Peroxide in the Li–O2 Battery","volume":"15","author":[{"family":"Lau","given":"Sampson"},{"family":"Archer","given":"Lynden A."}],"issued":{"date-parts":[["2015",9,9]]}}}],"schema":"https://github.com/citation-style-language/schema/raw/master/csl-citation.json"} </w:instrText>
+              <w:instrText xml:space="preserve"> ADDIN ZOTERO_ITEM CSL_CITATION {"citationID":"ZaQEAlYW","properties":{"formattedCitation":"[5]","plainCitation":"[5]","noteIndex":0},"citationItems":[{"id":22,"uris":["http://zotero.org/users/local/C6KVNhLo/items/AZTDMUCA"],"uri":["http://zotero.org/users/local/C6KVNhLo/items/AZTDMUCA"],"itemData":{"id":22,"type":"article-journal","abstract":"We study the relationship between Li2O2 morphology and the electrochemical performance of the Li–O2 battery using a combination of experiment and theory. Experimental Li–O2 battery discharge curves are accurately captured by a theoretical model in which electrode performance is limited by the nucleation and growth of discrete Li2O2 nanostructures in the cathode. We further show that the characteristic sharp voltage drop widely reported at the end of discharge results from the decrease in electrochemical surface area as Li2O2 covers the cathode surface. Preventing surface nucleation is highlighted as a core strategy for increasing Li–O2 battery capacity.","container-title":"Nano Letters","DOI":"10.1021/acs.nanolett.5b02149","ISSN":"1530-6984","issue":"9","journalAbbreviation":"Nano Lett.","note":"publisher: American Chemical Society","page":"5995-6002","source":"ACS Publications","title":"Nucleation and Growth of Lithium Peroxide in the Li–O2 Battery","volume":"15","author":[{"family":"Lau","given":"Sampson"},{"family":"Archer","given":"Lynden A."}],"issued":{"date-parts":[["2015",9,9]]}}}],"schema":"https://github.com/citation-style-language/schema/raw/master/csl-citation.json"} </w:instrText>
             </w:r>
             <w:r>
               <w:rPr>
@@ -3992,7 +5981,7 @@
               <w:rPr>
                 <w:rFonts w:ascii="Times New Roman" w:hAnsi="Times New Roman" w:cs="Times New Roman"/>
               </w:rPr>
-              <w:t>[4]</w:t>
+              <w:t>[5]</w:t>
             </w:r>
             <w:r>
               <w:rPr>
@@ -4108,7 +6097,7 @@
               <w:rPr>
                 <w:rFonts w:ascii="Times New Roman" w:hAnsi="Times New Roman" w:cs="Times New Roman"/>
               </w:rPr>
-              <w:instrText xml:space="preserve"> ADDIN ZOTERO_ITEM CSL_CITATION {"citationID":"O7x4jjDB","properties":{"formattedCitation":"[4]","plainCitation":"[4]","noteIndex":0},"citationItems":[{"id":22,"uris":["http://zotero.org/users/local/C6KVNhLo/items/AZTDMUCA"],"uri":["http://zotero.org/users/local/C6KVNhLo/items/AZTDMUCA"],"itemData":{"id":22,"type":"article-journal","abstract":"We study the relationship between Li2O2 morphology and the electrochemical performance of the Li–O2 battery using a combination of experiment and theory. Experimental Li–O2 battery discharge curves are accurately captured by a theoretical model in which electrode performance is limited by the nucleation and growth of discrete Li2O2 nanostructures in the cathode. We further show that the characteristic sharp voltage drop widely reported at the end of discharge results from the decrease in electrochemical surface area as Li2O2 covers the cathode surface. Preventing surface nucleation is highlighted as a core strategy for increasing Li–O2 battery capacity.","container-title":"Nano Letters","DOI":"10.1021/acs.nanolett.5b02149","ISSN":"1530-6984","issue":"9","journalAbbreviation":"Nano Lett.","note":"publisher: American Chemical Society","page":"5995-6002","source":"ACS Publications","title":"Nucleation and Growth of Lithium Peroxide in the Li–O2 Battery","volume":"15","author":[{"family":"Lau","given":"Sampson"},{"family":"Archer","given":"Lynden A."}],"issued":{"date-parts":[["2015",9,9]]}}}],"schema":"https://github.com/citation-style-language/schema/raw/master/csl-citation.json"} </w:instrText>
+              <w:instrText xml:space="preserve"> ADDIN ZOTERO_ITEM CSL_CITATION {"citationID":"O7x4jjDB","properties":{"formattedCitation":"[5]","plainCitation":"[5]","noteIndex":0},"citationItems":[{"id":22,"uris":["http://zotero.org/users/local/C6KVNhLo/items/AZTDMUCA"],"uri":["http://zotero.org/users/local/C6KVNhLo/items/AZTDMUCA"],"itemData":{"id":22,"type":"article-journal","abstract":"We study the relationship between Li2O2 morphology and the electrochemical performance of the Li–O2 battery using a combination of experiment and theory. Experimental Li–O2 battery discharge curves are accurately captured by a theoretical model in which electrode performance is limited by the nucleation and growth of discrete Li2O2 nanostructures in the cathode. We further show that the characteristic sharp voltage drop widely reported at the end of discharge results from the decrease in electrochemical surface area as Li2O2 covers the cathode surface. Preventing surface nucleation is highlighted as a core strategy for increasing Li–O2 battery capacity.","container-title":"Nano Letters","DOI":"10.1021/acs.nanolett.5b02149","ISSN":"1530-6984","issue":"9","journalAbbreviation":"Nano Lett.","note":"publisher: American Chemical Society","page":"5995-6002","source":"ACS Publications","title":"Nucleation and Growth of Lithium Peroxide in the Li–O2 Battery","volume":"15","author":[{"family":"Lau","given":"Sampson"},{"family":"Archer","given":"Lynden A."}],"issued":{"date-parts":[["2015",9,9]]}}}],"schema":"https://github.com/citation-style-language/schema/raw/master/csl-citation.json"} </w:instrText>
             </w:r>
             <w:r>
               <w:rPr>
@@ -4120,7 +6109,7 @@
               <w:rPr>
                 <w:rFonts w:ascii="Times New Roman" w:hAnsi="Times New Roman" w:cs="Times New Roman"/>
               </w:rPr>
-              <w:t>[4]</w:t>
+              <w:t>[5]</w:t>
             </w:r>
             <w:r>
               <w:rPr>
@@ -4513,8 +6502,6 @@
             <w:r>
               <w:rPr>
                 <w:rStyle w:val="FootnoteReference"/>
-                <w:rFonts w:ascii="Times New Roman" w:hAnsi="Times New Roman" w:cs="Times New Roman"/>
-                <w:color w:val="000000"/>
               </w:rPr>
               <w:footnoteReference w:id="2"/>
             </w:r>
@@ -4603,7 +6590,7 @@
               <w:rPr>
                 <w:rFonts w:ascii="Times New Roman" w:hAnsi="Times New Roman" w:cs="Times New Roman"/>
               </w:rPr>
-              <w:instrText xml:space="preserve"> ADDIN ZOTERO_ITEM CSL_CITATION {"citationID":"lle7StEd","properties":{"formattedCitation":"[4]","plainCitation":"[4]","noteIndex":0},"citationItems":[{"id":22,"uris":["http://zotero.org/users/local/C6KVNhLo/items/AZTDMUCA"],"uri":["http://zotero.org/users/local/C6KVNhLo/items/AZTDMUCA"],"itemData":{"id":22,"type":"article-journal","abstract":"We study the relationship between Li2O2 morphology and the electrochemical performance of the Li–O2 battery using a combination of experiment and theory. Experimental Li–O2 battery discharge curves are accurately captured by a theoretical model in which electrode performance is limited by the nucleation and growth of discrete Li2O2 nanostructures in the cathode. We further show that the characteristic sharp voltage drop widely reported at the end of discharge results from the decrease in electrochemical surface area as Li2O2 covers the cathode surface. Preventing surface nucleation is highlighted as a core strategy for increasing Li–O2 battery capacity.","container-title":"Nano Letters","DOI":"10.1021/acs.nanolett.5b02149","ISSN":"1530-6984","issue":"9","journalAbbreviation":"Nano Lett.","note":"publisher: American Chemical Society","page":"5995-6002","source":"ACS Publications","title":"Nucleation and Growth of Lithium Peroxide in the Li–O2 Battery","volume":"15","author":[{"family":"Lau","given":"Sampson"},{"family":"Archer","given":"Lynden A."}],"issued":{"date-parts":[["2015",9,9]]}}}],"schema":"https://github.com/citation-style-language/schema/raw/master/csl-citation.json"} </w:instrText>
+              <w:instrText xml:space="preserve"> ADDIN ZOTERO_ITEM CSL_CITATION {"citationID":"lle7StEd","properties":{"formattedCitation":"[5]","plainCitation":"[5]","noteIndex":0},"citationItems":[{"id":22,"uris":["http://zotero.org/users/local/C6KVNhLo/items/AZTDMUCA"],"uri":["http://zotero.org/users/local/C6KVNhLo/items/AZTDMUCA"],"itemData":{"id":22,"type":"article-journal","abstract":"We study the relationship between Li2O2 morphology and the electrochemical performance of the Li–O2 battery using a combination of experiment and theory. Experimental Li–O2 battery discharge curves are accurately captured by a theoretical model in which electrode performance is limited by the nucleation and growth of discrete Li2O2 nanostructures in the cathode. We further show that the characteristic sharp voltage drop widely reported at the end of discharge results from the decrease in electrochemical surface area as Li2O2 covers the cathode surface. Preventing surface nucleation is highlighted as a core strategy for increasing Li–O2 battery capacity.","container-title":"Nano Letters","DOI":"10.1021/acs.nanolett.5b02149","ISSN":"1530-6984","issue":"9","journalAbbreviation":"Nano Lett.","note":"publisher: American Chemical Society","page":"5995-6002","source":"ACS Publications","title":"Nucleation and Growth of Lithium Peroxide in the Li–O2 Battery","volume":"15","author":[{"family":"Lau","given":"Sampson"},{"family":"Archer","given":"Lynden A."}],"issued":{"date-parts":[["2015",9,9]]}}}],"schema":"https://github.com/citation-style-language/schema/raw/master/csl-citation.json"} </w:instrText>
             </w:r>
             <w:r>
               <w:rPr>
@@ -4615,7 +6602,7 @@
               <w:rPr>
                 <w:rFonts w:ascii="Times New Roman" w:hAnsi="Times New Roman" w:cs="Times New Roman"/>
               </w:rPr>
-              <w:t>[4]</w:t>
+              <w:t>[5]</w:t>
             </w:r>
             <w:r>
               <w:rPr>
@@ -4800,7 +6787,6 @@
             <w:r>
               <w:rPr>
                 <w:rStyle w:val="FootnoteReference"/>
-                <w:rFonts w:ascii="Times New Roman" w:hAnsi="Times New Roman" w:cs="Times New Roman"/>
               </w:rPr>
               <w:footnoteReference w:id="3"/>
             </w:r>
@@ -4928,7 +6914,6 @@
               <w:rPr>
                 <w:rFonts w:ascii="Times New Roman" w:hAnsi="Times New Roman" w:cs="Times New Roman"/>
               </w:rPr>
-              <w:lastRenderedPageBreak/>
               <w:t>Γ</w:t>
             </w:r>
           </w:p>
@@ -5794,6 +7779,7 @@
               <w:rPr>
                 <w:rFonts w:ascii="Times New Roman" w:hAnsi="Times New Roman" w:cs="Times New Roman"/>
               </w:rPr>
+              <w:lastRenderedPageBreak/>
               <w:t>η_kin</w:t>
             </w:r>
             <w:proofErr w:type="spellEnd"/>
@@ -8252,7 +10238,6 @@
               <w:rPr>
                 <w:rFonts w:ascii="Times New Roman" w:hAnsi="Times New Roman" w:cs="Times New Roman"/>
               </w:rPr>
-              <w:lastRenderedPageBreak/>
               <w:t>θ</w:t>
             </w:r>
           </w:p>
@@ -9062,6 +11047,7 @@
                 <w:rFonts w:ascii="Times New Roman" w:hAnsi="Times New Roman" w:cs="Times New Roman"/>
                 <w:lang w:eastAsia="ko-KR"/>
               </w:rPr>
+              <w:lastRenderedPageBreak/>
               <w:t>σ</w:t>
             </w:r>
           </w:p>
@@ -11031,7 +13017,6 @@
         <w:rPr>
           <w:rFonts w:ascii="Times New Roman" w:hAnsi="Times New Roman" w:cs="Times New Roman"/>
         </w:rPr>
-        <w:lastRenderedPageBreak/>
         <w:t>And</w:t>
       </w:r>
       <w:r>
@@ -11050,7 +13035,7 @@
         <w:rPr>
           <w:rFonts w:ascii="Times New Roman" w:hAnsi="Times New Roman" w:cs="Times New Roman"/>
         </w:rPr>
-        <w:instrText xml:space="preserve"> ADDIN ZOTERO_ITEM CSL_CITATION {"citationID":"lhPlk9Fh","properties":{"formattedCitation":"[4]","plainCitation":"[4]","noteIndex":0},"citationItems":[{"id":22,"uris":["http://zotero.org/users/local/C6KVNhLo/items/AZTDMUCA"],"uri":["http://zotero.org/users/local/C6KVNhLo/items/AZTDMUCA"],"itemData":{"id":22,"type":"article-journal","abstract":"We study the relationship between Li2O2 morphology and the electrochemical performance of the Li–O2 battery using a combination of experiment and theory. Experimental Li–O2 battery discharge curves are accurately captured by a theoretical model in which electrode performance is limited by the nucleation and growth of discrete Li2O2 nanostructures in the cathode. We further show that the characteristic sharp voltage drop widely reported at the end of discharge results from the decrease in electrochemical surface area as Li2O2 covers the cathode surface. Preventing surface nucleation is highlighted as a core strategy for increasing Li–O2 battery capacity.","container-title":"Nano Letters","DOI":"10.1021/acs.nanolett.5b02149","ISSN":"1530-6984","issue":"9","journalAbbreviation":"Nano Lett.","note":"publisher: American Chemical Society","page":"5995-6002","source":"ACS Publications","title":"Nucleation and Growth of Lithium Peroxide in the Li–O2 Battery","volume":"15","author":[{"family":"Lau","given":"Sampson"},{"family":"Archer","given":"Lynden A."}],"issued":{"date-parts":[["2015",9,9]]}}}],"schema":"https://github.com/citation-style-language/schema/raw/master/csl-citation.json"} </w:instrText>
+        <w:instrText xml:space="preserve"> ADDIN ZOTERO_ITEM CSL_CITATION {"citationID":"lhPlk9Fh","properties":{"formattedCitation":"[5]","plainCitation":"[5]","noteIndex":0},"citationItems":[{"id":22,"uris":["http://zotero.org/users/local/C6KVNhLo/items/AZTDMUCA"],"uri":["http://zotero.org/users/local/C6KVNhLo/items/AZTDMUCA"],"itemData":{"id":22,"type":"article-journal","abstract":"We study the relationship between Li2O2 morphology and the electrochemical performance of the Li–O2 battery using a combination of experiment and theory. Experimental Li–O2 battery discharge curves are accurately captured by a theoretical model in which electrode performance is limited by the nucleation and growth of discrete Li2O2 nanostructures in the cathode. We further show that the characteristic sharp voltage drop widely reported at the end of discharge results from the decrease in electrochemical surface area as Li2O2 covers the cathode surface. Preventing surface nucleation is highlighted as a core strategy for increasing Li–O2 battery capacity.","container-title":"Nano Letters","DOI":"10.1021/acs.nanolett.5b02149","ISSN":"1530-6984","issue":"9","journalAbbreviation":"Nano Lett.","note":"publisher: American Chemical Society","page":"5995-6002","source":"ACS Publications","title":"Nucleation and Growth of Lithium Peroxide in the Li–O2 Battery","volume":"15","author":[{"family":"Lau","given":"Sampson"},{"family":"Archer","given":"Lynden A."}],"issued":{"date-parts":[["2015",9,9]]}}}],"schema":"https://github.com/citation-style-language/schema/raw/master/csl-citation.json"} </w:instrText>
       </w:r>
       <w:r>
         <w:rPr>
@@ -11062,7 +13047,7 @@
         <w:rPr>
           <w:rFonts w:ascii="Times New Roman" w:hAnsi="Times New Roman" w:cs="Times New Roman"/>
         </w:rPr>
-        <w:t>[4]</w:t>
+        <w:t>[5]</w:t>
       </w:r>
       <w:r>
         <w:rPr>
@@ -11533,6 +13518,7 @@
         <w:rPr>
           <w:rFonts w:ascii="Times New Roman" w:hAnsi="Times New Roman" w:cs="Times New Roman"/>
         </w:rPr>
+        <w:lastRenderedPageBreak/>
         <w:t>Actually</w:t>
       </w:r>
       <w:proofErr w:type="gramEnd"/>
@@ -13118,7 +15104,7 @@
         <w:rPr>
           <w:rFonts w:ascii="Times New Roman" w:hAnsi="Times New Roman" w:cs="Times New Roman"/>
         </w:rPr>
-        <w:instrText xml:space="preserve"> ADDIN ZOTERO_ITEM CSL_CITATION {"citationID":"DZCGQpeB","properties":{"formattedCitation":"[5]","plainCitation":"[5]","noteIndex":0},"citationItems":[{"id":12,"uris":["http://zotero.org/users/local/C6KVNhLo/items/9PIEGIYV"],"uri":["http://zotero.org/users/local/C6KVNhLo/items/9PIEGIYV"],"itemData":{"id":12,"type":"article-journal","abstract":"When lithium–oxygen batteries discharge, O2 is reduced at the cathode to form solid Li2O2. Understanding the fundamental mechanism of O2 reduction in aprotic solvents is therefore essential to realizing their technological potential. Two different models have been proposed for Li2O2 formation, involving either solution or electrode surface routes. Here, we describe a single unified mechanism, which, unlike previous models, can explain O2 reduction across the whole range of solvents and for which the two previous models are limiting cases. We observe that the solvent influences O2 reduction through its effect on the solubility of LiO2, or, more precisely, the free energy of the reaction LiO2* </w:instrText>
+        <w:instrText xml:space="preserve"> ADDIN ZOTERO_ITEM CSL_CITATION {"citationID":"DZCGQpeB","properties":{"formattedCitation":"[6]","plainCitation":"[6]","noteIndex":0},"citationItems":[{"id":12,"uris":["http://zotero.org/users/local/C6KVNhLo/items/9PIEGIYV"],"uri":["http://zotero.org/users/local/C6KVNhLo/items/9PIEGIYV"],"itemData":{"id":12,"type":"article-journal","abstract":"When lithium–oxygen batteries discharge, O2 is reduced at the cathode to form solid Li2O2. Understanding the fundamental mechanism of O2 reduction in aprotic solvents is therefore essential to realizing their technological potential. Two different models have been proposed for Li2O2 formation, involving either solution or electrode surface routes. Here, we describe a single unified mechanism, which, unlike previous models, can explain O2 reduction across the whole range of solvents and for which the two previous models are limiting cases. We observe that the solvent influences O2 reduction through its effect on the solubility of LiO2, or, more precisely, the free energy of the reaction LiO2* </w:instrText>
       </w:r>
       <w:r>
         <w:rPr>
@@ -13142,7 +15128,7 @@
         <w:rPr>
           <w:rFonts w:ascii="Times New Roman" w:hAnsi="Times New Roman" w:cs="Times New Roman"/>
         </w:rPr>
-        <w:t>[5]</w:t>
+        <w:t>[6]</w:t>
       </w:r>
       <w:r>
         <w:rPr>
@@ -13344,7 +15330,7 @@
               <w:rPr>
                 <w:rFonts w:ascii="Times New Roman" w:hAnsi="Times New Roman" w:cs="Times New Roman"/>
               </w:rPr>
-              <w:instrText xml:space="preserve"> ADDIN ZOTERO_ITEM CSL_CITATION {"citationID":"VRZYyAf5","properties":{"formattedCitation":"[4]","plainCitation":"[4]","noteIndex":0},"citationItems":[{"id":22,"uris":["http://zotero.org/users/local/C6KVNhLo/items/AZTDMUCA"],"uri":["http://zotero.org/users/local/C6KVNhLo/items/AZTDMUCA"],"itemData":{"id":22,"type":"article-journal","abstract":"We study the relationship between Li2O2 morphology and the electrochemical performance of the Li–O2 battery using a combination of experiment and theory. Experimental Li–O2 battery discharge curves are accurately captured by a theoretical model in which electrode performance is limited by the nucleation and growth of discrete Li2O2 nanostructures in the cathode. We further show that the characteristic sharp voltage drop widely reported at the end of discharge results from the decrease in electrochemical surface area as Li2O2 covers the cathode surface. Preventing surface nucleation is highlighted as a core strategy for increasing Li–O2 battery capacity.","container-title":"Nano Letters","DOI":"10.1021/acs.nanolett.5b02149","ISSN":"1530-6984","issue":"9","journalAbbreviation":"Nano Lett.","note":"publisher: American Chemical Society","page":"5995-6002","source":"ACS Publications","title":"Nucleation and Growth of Lithium Peroxide in the Li–O2 Battery","volume":"15","author":[{"family":"Lau","given":"Sampson"},{"family":"Archer","given":"Lynden A."}],"issued":{"date-parts":[["2015",9,9]]}}}],"schema":"https://github.com/citation-style-language/schema/raw/master/csl-citation.json"} </w:instrText>
+              <w:instrText xml:space="preserve"> ADDIN ZOTERO_ITEM CSL_CITATION {"citationID":"VRZYyAf5","properties":{"formattedCitation":"[5]","plainCitation":"[5]","noteIndex":0},"citationItems":[{"id":22,"uris":["http://zotero.org/users/local/C6KVNhLo/items/AZTDMUCA"],"uri":["http://zotero.org/users/local/C6KVNhLo/items/AZTDMUCA"],"itemData":{"id":22,"type":"article-journal","abstract":"We study the relationship between Li2O2 morphology and the electrochemical performance of the Li–O2 battery using a combination of experiment and theory. Experimental Li–O2 battery discharge curves are accurately captured by a theoretical model in which electrode performance is limited by the nucleation and growth of discrete Li2O2 nanostructures in the cathode. We further show that the characteristic sharp voltage drop widely reported at the end of discharge results from the decrease in electrochemical surface area as Li2O2 covers the cathode surface. Preventing surface nucleation is highlighted as a core strategy for increasing Li–O2 battery capacity.","container-title":"Nano Letters","DOI":"10.1021/acs.nanolett.5b02149","ISSN":"1530-6984","issue":"9","journalAbbreviation":"Nano Lett.","note":"publisher: American Chemical Society","page":"5995-6002","source":"ACS Publications","title":"Nucleation and Growth of Lithium Peroxide in the Li–O2 Battery","volume":"15","author":[{"family":"Lau","given":"Sampson"},{"family":"Archer","given":"Lynden A."}],"issued":{"date-parts":[["2015",9,9]]}}}],"schema":"https://github.com/citation-style-language/schema/raw/master/csl-citation.json"} </w:instrText>
             </w:r>
             <w:r>
               <w:rPr>
@@ -13356,7 +15342,7 @@
               <w:rPr>
                 <w:rFonts w:ascii="Times New Roman" w:hAnsi="Times New Roman" w:cs="Times New Roman"/>
               </w:rPr>
-              <w:t>[4]</w:t>
+              <w:t>[5]</w:t>
             </w:r>
             <w:r>
               <w:rPr>
@@ -13386,7 +15372,6 @@
         <w:rPr>
           <w:rFonts w:ascii="Times New Roman" w:hAnsi="Times New Roman" w:cs="Times New Roman"/>
         </w:rPr>
-        <w:lastRenderedPageBreak/>
         <w:t xml:space="preserve">2.9 </w:t>
       </w:r>
       <w:commentRangeStart w:id="1"/>
@@ -13519,26 +15504,18 @@
     </w:p>
     <w:p>
       <w:pPr>
+        <w:pStyle w:val="Bibliography"/>
         <w:rPr>
           <w:rFonts w:ascii="Times New Roman" w:hAnsi="Times New Roman" w:cs="Times New Roman"/>
         </w:rPr>
       </w:pPr>
       <w:r>
-        <w:rPr>
-          <w:rFonts w:ascii="Times New Roman" w:hAnsi="Times New Roman" w:cs="Times New Roman"/>
-        </w:rPr>
         <w:fldChar w:fldCharType="begin"/>
       </w:r>
       <w:r>
-        <w:rPr>
-          <w:rFonts w:ascii="Times New Roman" w:hAnsi="Times New Roman" w:cs="Times New Roman"/>
-        </w:rPr>
         <w:instrText xml:space="preserve"> ADDIN ZOTERO_BIBL {"uncited":[],"omitted":[],"custom":[]} CSL_BIBLIOGRAPHY </w:instrText>
       </w:r>
       <w:r>
-        <w:rPr>
-          <w:rFonts w:ascii="Times New Roman" w:hAnsi="Times New Roman" w:cs="Times New Roman"/>
-        </w:rPr>
         <w:fldChar w:fldCharType="separate"/>
       </w:r>
       <w:r>
@@ -13613,6 +15590,7 @@
     </w:p>
     <w:p>
       <w:pPr>
+        <w:pStyle w:val="Bibliography"/>
         <w:rPr>
           <w:rFonts w:ascii="Times New Roman" w:hAnsi="Times New Roman" w:cs="Times New Roman"/>
         </w:rPr>
@@ -13689,6 +15667,7 @@
     </w:p>
     <w:p>
       <w:pPr>
+        <w:pStyle w:val="Bibliography"/>
         <w:rPr>
           <w:rFonts w:ascii="Times New Roman" w:hAnsi="Times New Roman" w:cs="Times New Roman"/>
         </w:rPr>
@@ -13697,6 +15676,7 @@
         <w:rPr>
           <w:rFonts w:ascii="Times New Roman" w:hAnsi="Times New Roman" w:cs="Times New Roman"/>
         </w:rPr>
+        <w:lastRenderedPageBreak/>
         <w:t>[3]</w:t>
       </w:r>
       <w:r>
@@ -13761,6 +15741,7 @@
     </w:p>
     <w:p>
       <w:pPr>
+        <w:pStyle w:val="Bibliography"/>
         <w:rPr>
           <w:rFonts w:ascii="Times New Roman" w:hAnsi="Times New Roman" w:cs="Times New Roman"/>
         </w:rPr>
@@ -13776,7 +15757,21 @@
           <w:rFonts w:ascii="Times New Roman" w:hAnsi="Times New Roman" w:cs="Times New Roman"/>
         </w:rPr>
         <w:tab/>
-        <w:t xml:space="preserve">S. Lau and L. A. Archer, “Nucleation and Growth of Lithium Peroxide in the Li–O2 Battery,” </w:t>
+        <w:t xml:space="preserve">N. T. K. Thanh, N. Maclean, and S. </w:t>
+      </w:r>
+      <w:proofErr w:type="spellStart"/>
+      <w:r>
+        <w:rPr>
+          <w:rFonts w:ascii="Times New Roman" w:hAnsi="Times New Roman" w:cs="Times New Roman"/>
+        </w:rPr>
+        <w:t>Mahiddine</w:t>
+      </w:r>
+      <w:proofErr w:type="spellEnd"/>
+      <w:r>
+        <w:rPr>
+          <w:rFonts w:ascii="Times New Roman" w:hAnsi="Times New Roman" w:cs="Times New Roman"/>
+        </w:rPr>
+        <w:t xml:space="preserve">, “Mechanisms of Nucleation and Growth of Nanoparticles in Solution,” </w:t>
       </w:r>
       <w:r>
         <w:rPr>
@@ -13784,13 +15779,13 @@
           <w:i/>
           <w:iCs/>
         </w:rPr>
-        <w:t>Nano Lett.</w:t>
-      </w:r>
-      <w:r>
-        <w:rPr>
-          <w:rFonts w:ascii="Times New Roman" w:hAnsi="Times New Roman" w:cs="Times New Roman"/>
-        </w:rPr>
-        <w:t xml:space="preserve">, vol. 15, no. 9, pp. 5995–6002, Sep. 2015, </w:t>
+        <w:t>Chem. Rev.</w:t>
+      </w:r>
+      <w:r>
+        <w:rPr>
+          <w:rFonts w:ascii="Times New Roman" w:hAnsi="Times New Roman" w:cs="Times New Roman"/>
+        </w:rPr>
+        <w:t xml:space="preserve">, vol. 114, no. 15, pp. 7610–7630, Aug. 2014, </w:t>
       </w:r>
       <w:proofErr w:type="spellStart"/>
       <w:r>
@@ -13804,11 +15799,12 @@
         <w:rPr>
           <w:rFonts w:ascii="Times New Roman" w:hAnsi="Times New Roman" w:cs="Times New Roman"/>
         </w:rPr>
-        <w:t>: 10.1021/acs.nanolett.5b02149.</w:t>
+        <w:t>: 10.1021/cr400544s.</w:t>
       </w:r>
     </w:p>
     <w:p>
       <w:pPr>
+        <w:pStyle w:val="Bibliography"/>
         <w:rPr>
           <w:rFonts w:ascii="Times New Roman" w:hAnsi="Times New Roman" w:cs="Times New Roman"/>
         </w:rPr>
@@ -13824,7 +15820,7 @@
           <w:rFonts w:ascii="Times New Roman" w:hAnsi="Times New Roman" w:cs="Times New Roman"/>
         </w:rPr>
         <w:tab/>
-        <w:t xml:space="preserve">L. Johnson </w:t>
+        <w:t xml:space="preserve">S. Lau and L. A. Archer, “Nucleation and Growth of Lithium Peroxide in the Li–O2 Battery,” </w:t>
       </w:r>
       <w:r>
         <w:rPr>
@@ -13832,27 +15828,13 @@
           <w:i/>
           <w:iCs/>
         </w:rPr>
-        <w:t>et al.</w:t>
-      </w:r>
-      <w:r>
-        <w:rPr>
-          <w:rFonts w:ascii="Times New Roman" w:hAnsi="Times New Roman" w:cs="Times New Roman"/>
-        </w:rPr>
-        <w:t xml:space="preserve">, “The role of LiO2 solubility in O2 reduction in aprotic solvents and its consequences for Li–O2 batteries,” </w:t>
-      </w:r>
-      <w:r>
-        <w:rPr>
-          <w:rFonts w:ascii="Times New Roman" w:hAnsi="Times New Roman" w:cs="Times New Roman"/>
-          <w:i/>
-          <w:iCs/>
-        </w:rPr>
-        <w:t>Nat. Chem.</w:t>
-      </w:r>
-      <w:r>
-        <w:rPr>
-          <w:rFonts w:ascii="Times New Roman" w:hAnsi="Times New Roman" w:cs="Times New Roman"/>
-        </w:rPr>
-        <w:t xml:space="preserve">, vol. 6, no. 12, Art. no. 12, Dec. 2014, </w:t>
+        <w:t>Nano Lett.</w:t>
+      </w:r>
+      <w:r>
+        <w:rPr>
+          <w:rFonts w:ascii="Times New Roman" w:hAnsi="Times New Roman" w:cs="Times New Roman"/>
+        </w:rPr>
+        <w:t xml:space="preserve">, vol. 15, no. 9, pp. 5995–6002, Sep. 2015, </w:t>
       </w:r>
       <w:proofErr w:type="spellStart"/>
       <w:r>
@@ -13866,11 +15848,12 @@
         <w:rPr>
           <w:rFonts w:ascii="Times New Roman" w:hAnsi="Times New Roman" w:cs="Times New Roman"/>
         </w:rPr>
-        <w:t>: 10.1038/nchem.2101.</w:t>
+        <w:t>: 10.1021/acs.nanolett.5b02149.</w:t>
       </w:r>
     </w:p>
     <w:p>
       <w:pPr>
+        <w:pStyle w:val="Bibliography"/>
         <w:rPr>
           <w:rFonts w:ascii="Times New Roman" w:hAnsi="Times New Roman" w:cs="Times New Roman"/>
         </w:rPr>
@@ -13879,7 +15862,56 @@
         <w:rPr>
           <w:rFonts w:ascii="Times New Roman" w:hAnsi="Times New Roman" w:cs="Times New Roman"/>
         </w:rPr>
-        <w:fldChar w:fldCharType="end"/>
+        <w:t>[6]</w:t>
+      </w:r>
+      <w:r>
+        <w:rPr>
+          <w:rFonts w:ascii="Times New Roman" w:hAnsi="Times New Roman" w:cs="Times New Roman"/>
+        </w:rPr>
+        <w:tab/>
+        <w:t xml:space="preserve">L. Johnson </w:t>
+      </w:r>
+      <w:r>
+        <w:rPr>
+          <w:rFonts w:ascii="Times New Roman" w:hAnsi="Times New Roman" w:cs="Times New Roman"/>
+          <w:i/>
+          <w:iCs/>
+        </w:rPr>
+        <w:t>et al.</w:t>
+      </w:r>
+      <w:r>
+        <w:rPr>
+          <w:rFonts w:ascii="Times New Roman" w:hAnsi="Times New Roman" w:cs="Times New Roman"/>
+        </w:rPr>
+        <w:t xml:space="preserve">, “The role of LiO2 solubility in O2 reduction in aprotic solvents and its consequences for Li–O2 batteries,” </w:t>
+      </w:r>
+      <w:r>
+        <w:rPr>
+          <w:rFonts w:ascii="Times New Roman" w:hAnsi="Times New Roman" w:cs="Times New Roman"/>
+          <w:i/>
+          <w:iCs/>
+        </w:rPr>
+        <w:t>Nat. Chem.</w:t>
+      </w:r>
+      <w:r>
+        <w:rPr>
+          <w:rFonts w:ascii="Times New Roman" w:hAnsi="Times New Roman" w:cs="Times New Roman"/>
+        </w:rPr>
+        <w:t xml:space="preserve">, vol. 6, no. 12, Art. no. 12, Dec. 2014, </w:t>
+      </w:r>
+      <w:proofErr w:type="spellStart"/>
+      <w:r>
+        <w:rPr>
+          <w:rFonts w:ascii="Times New Roman" w:hAnsi="Times New Roman" w:cs="Times New Roman"/>
+        </w:rPr>
+        <w:t>doi</w:t>
+      </w:r>
+      <w:proofErr w:type="spellEnd"/>
+      <w:r>
+        <w:rPr>
+          <w:rFonts w:ascii="Times New Roman" w:hAnsi="Times New Roman" w:cs="Times New Roman"/>
+        </w:rPr>
+        <w:t>: 10.1038/nchem.2101.</w:t>
       </w:r>
     </w:p>
     <w:p>
@@ -13891,9 +15923,21 @@
       <w:r>
         <w:rPr>
           <w:rFonts w:ascii="Times New Roman" w:hAnsi="Times New Roman" w:cs="Times New Roman"/>
+        </w:rPr>
+        <w:fldChar w:fldCharType="end"/>
+      </w:r>
+    </w:p>
+    <w:p>
+      <w:pPr>
+        <w:rPr>
+          <w:rFonts w:ascii="Times New Roman" w:hAnsi="Times New Roman" w:cs="Times New Roman"/>
+        </w:rPr>
+      </w:pPr>
+      <w:r>
+        <w:rPr>
+          <w:rFonts w:ascii="Times New Roman" w:hAnsi="Times New Roman" w:cs="Times New Roman"/>
           <w:noProof/>
         </w:rPr>
-        <w:lastRenderedPageBreak/>
         <w:drawing>
           <wp:inline distT="0" distB="0" distL="0" distR="0" wp14:anchorId="354A4D11" wp14:editId="4AC43178">
             <wp:extent cx="5661633" cy="4629150"/>
@@ -13949,6 +15993,7 @@
           <w:rFonts w:ascii="Times New Roman" w:hAnsi="Times New Roman" w:cs="Times New Roman"/>
           <w:noProof/>
         </w:rPr>
+        <w:lastRenderedPageBreak/>
         <w:drawing>
           <wp:inline distT="0" distB="0" distL="0" distR="0" wp14:anchorId="6BBD9413" wp14:editId="53E54CF7">
             <wp:extent cx="5943600" cy="1520190"/>
@@ -14010,15 +16055,7 @@
         <w:annotationRef/>
       </w:r>
       <w:r>
-        <w:t xml:space="preserve">This is the fraction of the surface area occupied by </w:t>
-      </w:r>
-      <w:proofErr w:type="spellStart"/>
-      <w:r>
-        <w:t>nucleations</w:t>
-      </w:r>
-      <w:proofErr w:type="spellEnd"/>
-      <w:r>
-        <w:t>.</w:t>
+        <w:t>This is the fraction of the surface area occupied by nucleations.</w:t>
       </w:r>
     </w:p>
   </w:comment>
@@ -14044,21 +16081,8 @@
       <w:r>
         <w:t xml:space="preserve">Assume 1.5x </w:t>
       </w:r>
-      <w:proofErr w:type="spellStart"/>
-      <w:r>
-        <w:t>r_crit</w:t>
-      </w:r>
-      <w:proofErr w:type="spellEnd"/>
-      <w:r>
-        <w:t xml:space="preserve">?  If r= </w:t>
-      </w:r>
-      <w:proofErr w:type="spellStart"/>
-      <w:r>
-        <w:t>r_crit</w:t>
-      </w:r>
-      <w:proofErr w:type="spellEnd"/>
-      <w:r>
-        <w:t xml:space="preserve"> there is no nucleation</w:t>
+      <w:r>
+        <w:t>r_crit?  If r= r_crit there is no nucleation</w:t>
       </w:r>
     </w:p>
   </w:comment>
@@ -14919,6 +16943,17 @@
       <w:vertAlign w:val="superscript"/>
     </w:rPr>
   </w:style>
+  <w:style w:type="character" w:styleId="EndnoteReference">
+    <w:name w:val="endnote reference"/>
+    <w:basedOn w:val="DefaultParagraphFont"/>
+    <w:uiPriority w:val="99"/>
+    <w:semiHidden/>
+    <w:unhideWhenUsed/>
+    <w:rsid w:val="00213494"/>
+    <w:rPr>
+      <w:vertAlign w:val="superscript"/>
+    </w:rPr>
+  </w:style>
 </w:styles>
 </file>
 

</xml_diff>